<commit_message>
Revised Document, automation.py and test_checkbox.py
</commit_message>
<xml_diff>
--- a/docs/ScriptConference.docx
+++ b/docs/ScriptConference.docx
@@ -299,7 +299,14 @@
     </w:p>
     <w:p>
       <w:r>
-        <w:t>I have compiled the challenges I have faced when initiating test automation to teams, or fellow QA testers themselves. Here are the examples:</w:t>
+        <w:rPr>
+          <w:rFonts w:ascii="Söhne" w:hAnsi="Söhne"/>
+          <w:color w:val="374151"/>
+        </w:rPr>
+        <w:t>In my previous experiences, I faced many challenges when implementing or initiating test automation for teams. The outcome was either success or failure. I have compiled the top 5 challenges I encountered while introducing test automation to teams or fellow QA testers. Here are some examples</w:t>
+      </w:r>
+      <w:r>
+        <w:t>:</w:t>
       </w:r>
     </w:p>
     <w:p>
@@ -361,24 +368,49 @@
       </w:r>
     </w:p>
     <w:p>
-      <w:r>
+      <w:pPr>
+        <w:rPr>
+          <w:strike/>
+        </w:rPr>
+      </w:pPr>
+      <w:r>
+        <w:rPr>
+          <w:strike/>
+        </w:rPr>
         <w:t xml:space="preserve">3. </w:t>
       </w:r>
       <w:r>
         <w:rPr>
           <w:b/>
           <w:bCs/>
+          <w:strike/>
         </w:rPr>
         <w:t>Tool Selection:</w:t>
       </w:r>
     </w:p>
     <w:p>
-      <w:r>
+      <w:pPr>
+        <w:rPr>
+          <w:strike/>
+        </w:rPr>
+      </w:pPr>
+      <w:r>
+        <w:rPr>
+          <w:strike/>
+        </w:rPr>
         <w:t xml:space="preserve">   - Challenge: Choosing the right automation tools can be challenging due to the variety of options available, each with its own strengths and weaknesses.</w:t>
       </w:r>
     </w:p>
     <w:p>
-      <w:r>
+      <w:pPr>
+        <w:rPr>
+          <w:strike/>
+        </w:rPr>
+      </w:pPr>
+      <w:r>
+        <w:rPr>
+          <w:strike/>
+        </w:rPr>
         <w:t xml:space="preserve">   - Solution: Conduct thorough research, evaluate tools based on team needs, scalability, and community support. Piloting different tools and getting feedback from the team can aid in making an informed decision.</w:t>
       </w:r>
     </w:p>
@@ -409,26 +441,47 @@
         <w:rPr>
           <w:b/>
           <w:bCs/>
-        </w:rPr>
-      </w:pPr>
-      <w:r>
+          <w:strike/>
+        </w:rPr>
+      </w:pPr>
+      <w:r>
+        <w:rPr>
+          <w:strike/>
+        </w:rPr>
         <w:t xml:space="preserve">5. </w:t>
       </w:r>
       <w:r>
         <w:rPr>
           <w:b/>
           <w:bCs/>
+          <w:strike/>
         </w:rPr>
         <w:t>Test Environment Setup:</w:t>
       </w:r>
     </w:p>
     <w:p>
-      <w:r>
+      <w:pPr>
+        <w:rPr>
+          <w:strike/>
+        </w:rPr>
+      </w:pPr>
+      <w:r>
+        <w:rPr>
+          <w:strike/>
+        </w:rPr>
         <w:t xml:space="preserve">   - Challenge: Configuring and maintaining test environments for automation can be complex and time-consuming.</w:t>
       </w:r>
     </w:p>
     <w:p>
-      <w:r>
+      <w:pPr>
+        <w:rPr>
+          <w:strike/>
+        </w:rPr>
+      </w:pPr>
+      <w:r>
+        <w:rPr>
+          <w:strike/>
+        </w:rPr>
         <w:t xml:space="preserve">   - Solution: Invest time in creating reproducible and stable test environments. Tools like containerization can help in managing dependencies and ensuring consistency across different environments.</w:t>
       </w:r>
     </w:p>
@@ -437,77 +490,154 @@
         <w:rPr>
           <w:b/>
           <w:bCs/>
-        </w:rPr>
-      </w:pPr>
-      <w:r>
+          <w:strike/>
+        </w:rPr>
+      </w:pPr>
+      <w:r>
+        <w:rPr>
+          <w:strike/>
+        </w:rPr>
         <w:t xml:space="preserve">6. </w:t>
       </w:r>
       <w:r>
         <w:rPr>
           <w:b/>
           <w:bCs/>
+          <w:strike/>
         </w:rPr>
         <w:t>Continuous Integration/Continuous Deployment (CI/CD) Integration:</w:t>
       </w:r>
     </w:p>
     <w:p>
-      <w:r>
+      <w:pPr>
+        <w:rPr>
+          <w:strike/>
+        </w:rPr>
+      </w:pPr>
+      <w:r>
+        <w:rPr>
+          <w:strike/>
+        </w:rPr>
         <w:t xml:space="preserve">   -</w:t>
       </w:r>
       <w:r>
+        <w:rPr>
+          <w:strike/>
+        </w:rPr>
         <w:t xml:space="preserve"> </w:t>
       </w:r>
       <w:r>
+        <w:rPr>
+          <w:strike/>
+        </w:rPr>
         <w:t>Challenge: Integrating automated tests into the CI/CD pipeline may be a hurdle, especially if the team is new to these practices.</w:t>
       </w:r>
     </w:p>
     <w:p>
-      <w:r>
+      <w:pPr>
+        <w:rPr>
+          <w:strike/>
+        </w:rPr>
+      </w:pPr>
+      <w:r>
+        <w:rPr>
+          <w:strike/>
+        </w:rPr>
         <w:t xml:space="preserve">   - Solution: Collaborate with the development and DevOps teams to seamlessly integrate automated tests into the CI/CD pipeline. Provide training on CI/CD concepts if necessary.</w:t>
       </w:r>
     </w:p>
     <w:p>
-      <w:r>
+      <w:pPr>
+        <w:rPr>
+          <w:strike/>
+        </w:rPr>
+      </w:pPr>
+      <w:r>
+        <w:rPr>
+          <w:strike/>
+        </w:rPr>
         <w:t xml:space="preserve">7. </w:t>
       </w:r>
       <w:r>
         <w:rPr>
           <w:b/>
           <w:bCs/>
+          <w:strike/>
         </w:rPr>
         <w:t>Test Data Management:</w:t>
       </w:r>
     </w:p>
     <w:p>
-      <w:r>
+      <w:pPr>
+        <w:rPr>
+          <w:strike/>
+        </w:rPr>
+      </w:pPr>
+      <w:r>
+        <w:rPr>
+          <w:strike/>
+        </w:rPr>
         <w:t xml:space="preserve">   - Challenge: Creating and managing test data for automated tests can be a complex task.</w:t>
       </w:r>
     </w:p>
     <w:p>
-      <w:r>
+      <w:pPr>
+        <w:rPr>
+          <w:strike/>
+        </w:rPr>
+      </w:pPr>
+      <w:r>
+        <w:rPr>
+          <w:strike/>
+        </w:rPr>
         <w:lastRenderedPageBreak/>
         <w:t xml:space="preserve">   - Solution: Develop strategies for effective test data management. This may include using tools for data generation, maintaining separate test databases, or leveraging APIs for data setup.</w:t>
       </w:r>
     </w:p>
     <w:p>
-      <w:r>
+      <w:pPr>
+        <w:rPr>
+          <w:strike/>
+        </w:rPr>
+      </w:pPr>
+      <w:r>
+        <w:rPr>
+          <w:strike/>
+        </w:rPr>
         <w:t xml:space="preserve">8. </w:t>
       </w:r>
       <w:r>
         <w:rPr>
           <w:b/>
           <w:bCs/>
+          <w:strike/>
         </w:rPr>
         <w:t>Maintenance Overhead:</w:t>
       </w:r>
     </w:p>
     <w:p>
-      <w:r>
+      <w:pPr>
+        <w:rPr>
+          <w:strike/>
+        </w:rPr>
+      </w:pPr>
+      <w:r>
+        <w:rPr>
+          <w:strike/>
+        </w:rPr>
         <w:t xml:space="preserve">   - Challenge: Automated tests require maintenance as the application evolves, which can be time-consuming.</w:t>
       </w:r>
     </w:p>
     <w:p>
-      <w:r>
+      <w:pPr>
+        <w:rPr>
+          <w:strike/>
+        </w:rPr>
+      </w:pPr>
+      <w:r>
+        <w:rPr>
+          <w:strike/>
+        </w:rPr>
         <w:t xml:space="preserve">   - Solution: Design automation scripts with maintainability in mind, conduct regular code reviews, and update scripts as needed. Use version control systems to manage changes and collaborate effectively.</w:t>
       </w:r>
     </w:p>
@@ -534,24 +664,49 @@
       </w:r>
     </w:p>
     <w:p>
-      <w:r>
+      <w:pPr>
+        <w:rPr>
+          <w:strike/>
+        </w:rPr>
+      </w:pPr>
+      <w:r>
+        <w:rPr>
+          <w:strike/>
+        </w:rPr>
         <w:t xml:space="preserve">10. </w:t>
       </w:r>
       <w:r>
         <w:rPr>
           <w:b/>
           <w:bCs/>
+          <w:strike/>
         </w:rPr>
         <w:t>Incomplete Test Coverage:</w:t>
       </w:r>
     </w:p>
     <w:p>
-      <w:r>
+      <w:pPr>
+        <w:rPr>
+          <w:strike/>
+        </w:rPr>
+      </w:pPr>
+      <w:r>
+        <w:rPr>
+          <w:strike/>
+        </w:rPr>
         <w:t xml:space="preserve">    - Challenge: Automating all test scenarios may not be feasible, leading to incomplete test coverage.</w:t>
       </w:r>
     </w:p>
     <w:p>
-      <w:r>
+      <w:pPr>
+        <w:rPr>
+          <w:strike/>
+        </w:rPr>
+      </w:pPr>
+      <w:r>
+        <w:rPr>
+          <w:strike/>
+        </w:rPr>
         <w:t xml:space="preserve">    - Solution: Prioritize test scenarios based on business criticality and impact. A risk-based testing approach can help identify and automate the most important test cases first.</w:t>
       </w:r>
     </w:p>
@@ -865,6 +1020,43 @@
       </w:r>
     </w:p>
     <w:p>
+      <w:r>
+        <w:t>Python</w:t>
+      </w:r>
+    </w:p>
+    <w:p>
+      <w:r>
+        <w:t xml:space="preserve">- </w:t>
+      </w:r>
+      <w:r>
+        <w:t>high level, interpreted programming language, known for its readability and versatility.</w:t>
+      </w:r>
+    </w:p>
+    <w:p>
+      <w:r>
+        <w:t xml:space="preserve">It is widely used for machine learning, artificial intelligence, </w:t>
+      </w:r>
+      <w:proofErr w:type="gramStart"/>
+      <w:r>
+        <w:t>automation</w:t>
+      </w:r>
+      <w:proofErr w:type="gramEnd"/>
+      <w:r>
+        <w:t xml:space="preserve"> and web development.</w:t>
+      </w:r>
+    </w:p>
+    <w:p>
+      <w:r>
+        <w:t>It uses whitespace indention (unlike all other languages, they emphasize on the usage of ‘;’). Format is uncluttered, and often uses English keywords. Also, it doesn’t use curly brackets to delimit blocks. Semicolons are used after statements.</w:t>
+      </w:r>
+    </w:p>
+    <w:p>
+      <w:r>
+        <w:t>Python places importance on Code Readability and Simplicity.</w:t>
+      </w:r>
+    </w:p>
+    <w:p/>
+    <w:p>
       <w:pPr>
         <w:pStyle w:val="Heading2"/>
       </w:pPr>
@@ -937,6 +1129,7 @@
     </w:p>
     <w:p>
       <w:r>
+        <w:lastRenderedPageBreak/>
         <w:t xml:space="preserve">Example – if </w:t>
       </w:r>
       <w:proofErr w:type="spellStart"/>
@@ -1008,40 +1201,166 @@
     </w:p>
     <w:p>
       <w:r>
+        <w:t xml:space="preserve">     - Logical Operators: AND (&amp;&amp;), OR (||), NOT (!).</w:t>
+      </w:r>
+    </w:p>
+    <w:p>
+      <w:pPr>
+        <w:pStyle w:val="Heading2"/>
+      </w:pPr>
+      <w:r>
+        <w:t xml:space="preserve">4. </w:t>
+      </w:r>
+      <w:r>
+        <w:t>Control Flow Structures</w:t>
+      </w:r>
+    </w:p>
+    <w:p>
+      <w:r>
+        <w:t>C</w:t>
+      </w:r>
+      <w:r>
+        <w:t>ontrol flow structures are like decision-making and looping mechanisms that control the order in which instructions are executed in a program.</w:t>
+      </w:r>
+    </w:p>
+    <w:p>
+      <w:r>
+        <w:rPr>
+          <w:rStyle w:val="Heading3Char"/>
+        </w:rPr>
+        <w:t>If Statement (Decision-making):</w:t>
+      </w:r>
+    </w:p>
+    <w:p>
+      <w:r>
+        <w:t xml:space="preserve">   - way to make decisions in the program based on </w:t>
+      </w:r>
+      <w:proofErr w:type="spellStart"/>
+      <w:r>
+        <w:t>conditions.</w:t>
+      </w:r>
+      <w:r>
+        <w:t>c</w:t>
+      </w:r>
+      <w:proofErr w:type="spellEnd"/>
+    </w:p>
+    <w:p>
+      <w:r>
+        <w:t xml:space="preserve">   - **</w:t>
+      </w:r>
+      <w:proofErr w:type="gramStart"/>
+      <w:r>
+        <w:t>Example:*</w:t>
+      </w:r>
+      <w:proofErr w:type="gramEnd"/>
+      <w:r>
+        <w:t>*</w:t>
+      </w:r>
+    </w:p>
+    <w:p>
+      <w:r>
+        <w:t xml:space="preserve">     ```plaintext</w:t>
+      </w:r>
+    </w:p>
+    <w:p>
+      <w:r>
+        <w:t xml:space="preserve">     if (condition) {</w:t>
+      </w:r>
+    </w:p>
+    <w:p>
+      <w:r>
+        <w:t xml:space="preserve">         // Code to be executed if the condition is true</w:t>
+      </w:r>
+    </w:p>
+    <w:p>
+      <w:r>
+        <w:t xml:space="preserve">     }</w:t>
+      </w:r>
+    </w:p>
+    <w:p>
+      <w:r>
+        <w:t xml:space="preserve">     ```</w:t>
+      </w:r>
+    </w:p>
+    <w:p>
+      <w:pPr>
+        <w:pStyle w:val="Heading3"/>
+      </w:pPr>
+      <w:r>
+        <w:t>Else Clause (Alternative Decision):</w:t>
+      </w:r>
+    </w:p>
+    <w:p>
+      <w:r>
+        <w:t xml:space="preserve">   - "else" clause </w:t>
+      </w:r>
+      <w:r>
+        <w:t>i</w:t>
+      </w:r>
+      <w:r>
+        <w:t>s an alternative path when the initial condition is not met.</w:t>
+      </w:r>
+    </w:p>
+    <w:p>
+      <w:r>
+        <w:t xml:space="preserve">   - **</w:t>
+      </w:r>
+      <w:proofErr w:type="gramStart"/>
+      <w:r>
+        <w:t>Example:*</w:t>
+      </w:r>
+      <w:proofErr w:type="gramEnd"/>
+      <w:r>
+        <w:t>*</w:t>
+      </w:r>
+    </w:p>
+    <w:p>
+      <w:r>
+        <w:t xml:space="preserve">     ```plaintext</w:t>
+      </w:r>
+    </w:p>
+    <w:p>
+      <w:r>
+        <w:t xml:space="preserve">     if (condition) {</w:t>
+      </w:r>
+    </w:p>
+    <w:p>
+      <w:r>
+        <w:t xml:space="preserve">         // Code to be executed if the condition is true</w:t>
+      </w:r>
+    </w:p>
+    <w:p>
+      <w:r>
+        <w:t xml:space="preserve">     } else {</w:t>
+      </w:r>
+    </w:p>
+    <w:p>
+      <w:r>
+        <w:t xml:space="preserve">         // Code to be executed if the condition is false</w:t>
+      </w:r>
+    </w:p>
+    <w:p>
+      <w:r>
+        <w:t xml:space="preserve">     }</w:t>
+      </w:r>
+    </w:p>
+    <w:p>
+      <w:r>
+        <w:t xml:space="preserve">     ```</w:t>
+      </w:r>
+    </w:p>
+    <w:p>
+      <w:pPr>
+        <w:pStyle w:val="Heading3"/>
+      </w:pPr>
+      <w:r>
         <w:lastRenderedPageBreak/>
-        <w:t xml:space="preserve">     - Logical Operators: AND (&amp;&amp;), OR (||), NOT (!).</w:t>
-      </w:r>
-    </w:p>
-    <w:p>
-      <w:pPr>
-        <w:pStyle w:val="Heading2"/>
-      </w:pPr>
-      <w:r>
-        <w:t xml:space="preserve">4. </w:t>
-      </w:r>
-      <w:r>
-        <w:t>Control Flow Structures</w:t>
-      </w:r>
-    </w:p>
-    <w:p>
-      <w:r>
-        <w:t>C</w:t>
-      </w:r>
-      <w:r>
-        <w:t>ontrol flow structures are like decision-making and looping mechanisms that control the order in which instructions are executed in a program.</w:t>
-      </w:r>
-    </w:p>
-    <w:p>
-      <w:r>
-        <w:rPr>
-          <w:rStyle w:val="Heading3Char"/>
-        </w:rPr>
-        <w:t>If Statement (Decision-making):</w:t>
-      </w:r>
-    </w:p>
-    <w:p>
-      <w:r>
-        <w:t xml:space="preserve">   - way to make decisions in the program based on conditions.</w:t>
+        <w:t>Else If (Multiple Conditions):</w:t>
+      </w:r>
+    </w:p>
+    <w:p>
+      <w:r>
+        <w:t xml:space="preserve">   - Introduce "else if" to check multiple conditions in sequence.</w:t>
       </w:r>
     </w:p>
     <w:p>
@@ -1064,124 +1383,6 @@
     </w:p>
     <w:p>
       <w:r>
-        <w:t xml:space="preserve">     if (condition) {</w:t>
-      </w:r>
-    </w:p>
-    <w:p>
-      <w:r>
-        <w:t xml:space="preserve">         // Code to be executed if the condition is true</w:t>
-      </w:r>
-    </w:p>
-    <w:p>
-      <w:r>
-        <w:t xml:space="preserve">     }</w:t>
-      </w:r>
-    </w:p>
-    <w:p>
-      <w:r>
-        <w:t xml:space="preserve">     ```</w:t>
-      </w:r>
-    </w:p>
-    <w:p>
-      <w:pPr>
-        <w:pStyle w:val="Heading3"/>
-      </w:pPr>
-      <w:r>
-        <w:t>Else Clause (Alternative Decision):</w:t>
-      </w:r>
-    </w:p>
-    <w:p>
-      <w:r>
-        <w:t xml:space="preserve">   - "else" clause </w:t>
-      </w:r>
-      <w:r>
-        <w:t>i</w:t>
-      </w:r>
-      <w:r>
-        <w:t>s an alternative path when the initial condition is not met.</w:t>
-      </w:r>
-    </w:p>
-    <w:p>
-      <w:r>
-        <w:t xml:space="preserve">   - **</w:t>
-      </w:r>
-      <w:proofErr w:type="gramStart"/>
-      <w:r>
-        <w:t>Example:*</w:t>
-      </w:r>
-      <w:proofErr w:type="gramEnd"/>
-      <w:r>
-        <w:t>*</w:t>
-      </w:r>
-    </w:p>
-    <w:p>
-      <w:r>
-        <w:t xml:space="preserve">     ```plaintext</w:t>
-      </w:r>
-    </w:p>
-    <w:p>
-      <w:r>
-        <w:t xml:space="preserve">     if (condition) {</w:t>
-      </w:r>
-    </w:p>
-    <w:p>
-      <w:r>
-        <w:t xml:space="preserve">         // Code to be executed if the condition is true</w:t>
-      </w:r>
-    </w:p>
-    <w:p>
-      <w:r>
-        <w:t xml:space="preserve">     } else {</w:t>
-      </w:r>
-    </w:p>
-    <w:p>
-      <w:r>
-        <w:t xml:space="preserve">         // Code to be executed if the condition is false</w:t>
-      </w:r>
-    </w:p>
-    <w:p>
-      <w:r>
-        <w:t xml:space="preserve">     }</w:t>
-      </w:r>
-    </w:p>
-    <w:p>
-      <w:r>
-        <w:t xml:space="preserve">     ```</w:t>
-      </w:r>
-    </w:p>
-    <w:p>
-      <w:pPr>
-        <w:pStyle w:val="Heading3"/>
-      </w:pPr>
-      <w:r>
-        <w:t>Else If (Multiple Conditions):</w:t>
-      </w:r>
-    </w:p>
-    <w:p>
-      <w:r>
-        <w:t xml:space="preserve">   - Introduce "else if" to check multiple conditions in sequence.</w:t>
-      </w:r>
-    </w:p>
-    <w:p>
-      <w:r>
-        <w:t xml:space="preserve">   - **</w:t>
-      </w:r>
-      <w:proofErr w:type="gramStart"/>
-      <w:r>
-        <w:t>Example:*</w:t>
-      </w:r>
-      <w:proofErr w:type="gramEnd"/>
-      <w:r>
-        <w:t>*</w:t>
-      </w:r>
-    </w:p>
-    <w:p>
-      <w:r>
-        <w:t xml:space="preserve">     ```plaintext</w:t>
-      </w:r>
-    </w:p>
-    <w:p>
-      <w:r>
         <w:t xml:space="preserve">     if (condition1) {</w:t>
       </w:r>
     </w:p>
@@ -1202,7 +1403,6 @@
     </w:p>
     <w:p>
       <w:r>
-        <w:lastRenderedPageBreak/>
         <w:t xml:space="preserve">     } else {</w:t>
       </w:r>
     </w:p>
@@ -1361,6 +1561,14 @@
         <w:pStyle w:val="Heading3"/>
       </w:pPr>
       <w:r>
+        <w:t>(In a Function, there are)</w:t>
+      </w:r>
+    </w:p>
+    <w:p>
+      <w:pPr>
+        <w:pStyle w:val="Heading3"/>
+      </w:pPr>
+      <w:r>
         <w:t>Parameters and Return Values:</w:t>
       </w:r>
     </w:p>
@@ -1406,7 +1614,15 @@
     </w:p>
     <w:p>
       <w:r>
-        <w:t xml:space="preserve">   - Readability: Breaking code into smaller modules makes it easier to understand and maintain.</w:t>
+        <w:t xml:space="preserve">   - </w:t>
+      </w:r>
+      <w:proofErr w:type="spellStart"/>
+      <w:r>
+        <w:t>eadability</w:t>
+      </w:r>
+      <w:proofErr w:type="spellEnd"/>
+      <w:r>
+        <w:t>: Breaking code into smaller modules makes it easier to understand and maintain.</w:t>
       </w:r>
     </w:p>
     <w:p>
@@ -1491,7 +1707,6 @@
     <w:p/>
     <w:p>
       <w:r>
-        <w:lastRenderedPageBreak/>
         <w:t>Methods:</w:t>
       </w:r>
     </w:p>
@@ -1506,8 +1721,62 @@
       </w:r>
     </w:p>
     <w:p>
-      <w:r>
-        <w:t>- In QA, an object could be considered as an instance of a test scenario or test case. It's a specific occurrence where the predefined rules (class) are applied to a particular situation to determine if the system behaves as expected.</w:t>
+      <w:pPr>
+        <w:rPr>
+          <w:rFonts w:ascii="Söhne" w:hAnsi="Söhne"/>
+          <w:color w:val="374151"/>
+        </w:rPr>
+      </w:pPr>
+      <w:r>
+        <w:t xml:space="preserve">- </w:t>
+      </w:r>
+      <w:r>
+        <w:rPr>
+          <w:rFonts w:ascii="Söhne" w:hAnsi="Söhne"/>
+          <w:color w:val="374151"/>
+        </w:rPr>
+        <w:t>An object is an instance of a class, representing a specific occurrence or scenario you want to test. It's the application of the class rules to a particular situation to see if the system behaves correctly.</w:t>
+      </w:r>
+    </w:p>
+    <w:p>
+      <w:r>
+        <w:rPr>
+          <w:rFonts w:ascii="Söhne" w:hAnsi="Söhne"/>
+          <w:color w:val="374151"/>
+        </w:rPr>
+        <w:t xml:space="preserve">Example: </w:t>
+      </w:r>
+      <w:proofErr w:type="gramStart"/>
+      <w:r>
+        <w:rPr>
+          <w:rFonts w:ascii="Söhne" w:hAnsi="Söhne"/>
+          <w:color w:val="374151"/>
+        </w:rPr>
+        <w:t>An</w:t>
+      </w:r>
+      <w:proofErr w:type="gramEnd"/>
+      <w:r>
+        <w:rPr>
+          <w:rFonts w:ascii="Söhne" w:hAnsi="Söhne"/>
+          <w:color w:val="374151"/>
+        </w:rPr>
+        <w:t xml:space="preserve"> "</w:t>
+      </w:r>
+      <w:proofErr w:type="spellStart"/>
+      <w:r>
+        <w:rPr>
+          <w:rFonts w:ascii="Söhne" w:hAnsi="Söhne"/>
+          <w:color w:val="374151"/>
+        </w:rPr>
+        <w:t>LoginPage</w:t>
+      </w:r>
+      <w:proofErr w:type="spellEnd"/>
+      <w:r>
+        <w:rPr>
+          <w:rFonts w:ascii="Söhne" w:hAnsi="Söhne"/>
+          <w:color w:val="374151"/>
+        </w:rPr>
+        <w:t>" object could be a specific test case where a user enters valid credentials and logs in.</w:t>
       </w:r>
     </w:p>
     <w:p>
@@ -1520,9 +1789,161 @@
         <w:t>- Think of the class as a blueprint or recipe for a specific type of test. It outlines the structure, steps, and expected outcomes, much like a recipe guides you through a cooking process.</w:t>
       </w:r>
     </w:p>
-    <w:p/>
-    <w:p>
-      <w:r>
+    <w:p>
+      <w:r>
+        <w:t>Putting it all together:</w:t>
+      </w:r>
+    </w:p>
+    <w:p>
+      <w:pPr>
+        <w:numPr>
+          <w:ilvl w:val="0"/>
+          <w:numId w:val="20"/>
+        </w:numPr>
+        <w:pBdr>
+          <w:top w:val="single" w:sz="2" w:space="0" w:color="D9D9E3"/>
+          <w:left w:val="single" w:sz="2" w:space="5" w:color="D9D9E3"/>
+          <w:bottom w:val="single" w:sz="2" w:space="0" w:color="D9D9E3"/>
+          <w:right w:val="single" w:sz="2" w:space="0" w:color="D9D9E3"/>
+        </w:pBdr>
+        <w:spacing w:after="0" w:line="240" w:lineRule="auto"/>
+        <w:rPr>
+          <w:rFonts w:ascii="Söhne" w:eastAsia="Times New Roman" w:hAnsi="Söhne" w:cs="Times New Roman"/>
+          <w:color w:val="374151"/>
+          <w:kern w:val="0"/>
+          <w:sz w:val="24"/>
+          <w:szCs w:val="24"/>
+          <w14:ligatures w14:val="none"/>
+        </w:rPr>
+      </w:pPr>
+      <w:r>
+        <w:rPr>
+          <w:rFonts w:ascii="Söhne" w:eastAsia="Times New Roman" w:hAnsi="Söhne" w:cs="Times New Roman"/>
+          <w:color w:val="374151"/>
+          <w:kern w:val="0"/>
+          <w:sz w:val="24"/>
+          <w:szCs w:val="24"/>
+          <w14:ligatures w14:val="none"/>
+        </w:rPr>
+        <w:t>You have a class (e.g., "</w:t>
+      </w:r>
+      <w:proofErr w:type="spellStart"/>
+      <w:r>
+        <w:rPr>
+          <w:rFonts w:ascii="Söhne" w:eastAsia="Times New Roman" w:hAnsi="Söhne" w:cs="Times New Roman"/>
+          <w:color w:val="374151"/>
+          <w:kern w:val="0"/>
+          <w:sz w:val="24"/>
+          <w:szCs w:val="24"/>
+          <w14:ligatures w14:val="none"/>
+        </w:rPr>
+        <w:t>LoginPage</w:t>
+      </w:r>
+      <w:proofErr w:type="spellEnd"/>
+      <w:r>
+        <w:rPr>
+          <w:rFonts w:ascii="Söhne" w:eastAsia="Times New Roman" w:hAnsi="Söhne" w:cs="Times New Roman"/>
+          <w:color w:val="374151"/>
+          <w:kern w:val="0"/>
+          <w:sz w:val="24"/>
+          <w:szCs w:val="24"/>
+          <w14:ligatures w14:val="none"/>
+        </w:rPr>
+        <w:t>") that defines attributes (elements on the page) and methods (actions to perform on the page).</w:t>
+      </w:r>
+    </w:p>
+    <w:p>
+      <w:pPr>
+        <w:numPr>
+          <w:ilvl w:val="0"/>
+          <w:numId w:val="20"/>
+        </w:numPr>
+        <w:pBdr>
+          <w:top w:val="single" w:sz="2" w:space="0" w:color="D9D9E3"/>
+          <w:left w:val="single" w:sz="2" w:space="5" w:color="D9D9E3"/>
+          <w:bottom w:val="single" w:sz="2" w:space="0" w:color="D9D9E3"/>
+          <w:right w:val="single" w:sz="2" w:space="0" w:color="D9D9E3"/>
+        </w:pBdr>
+        <w:spacing w:after="0" w:line="240" w:lineRule="auto"/>
+        <w:rPr>
+          <w:rFonts w:ascii="Söhne" w:eastAsia="Times New Roman" w:hAnsi="Söhne" w:cs="Times New Roman"/>
+          <w:color w:val="374151"/>
+          <w:kern w:val="0"/>
+          <w:sz w:val="24"/>
+          <w:szCs w:val="24"/>
+          <w14:ligatures w14:val="none"/>
+        </w:rPr>
+      </w:pPr>
+      <w:r>
+        <w:rPr>
+          <w:rFonts w:ascii="Söhne" w:eastAsia="Times New Roman" w:hAnsi="Söhne" w:cs="Times New Roman"/>
+          <w:color w:val="374151"/>
+          <w:kern w:val="0"/>
+          <w:sz w:val="24"/>
+          <w:szCs w:val="24"/>
+          <w14:ligatures w14:val="none"/>
+        </w:rPr>
+        <w:t>An object is then created based on this class, representing a specific test scenario (e.g., logging into a web application).</w:t>
+      </w:r>
+    </w:p>
+    <w:p>
+      <w:pPr>
+        <w:numPr>
+          <w:ilvl w:val="0"/>
+          <w:numId w:val="20"/>
+        </w:numPr>
+        <w:pBdr>
+          <w:top w:val="single" w:sz="2" w:space="0" w:color="D9D9E3"/>
+          <w:left w:val="single" w:sz="2" w:space="5" w:color="D9D9E3"/>
+          <w:bottom w:val="single" w:sz="2" w:space="0" w:color="D9D9E3"/>
+          <w:right w:val="single" w:sz="2" w:space="0" w:color="D9D9E3"/>
+        </w:pBdr>
+        <w:spacing w:after="0" w:line="240" w:lineRule="auto"/>
+        <w:rPr>
+          <w:rFonts w:ascii="Söhne" w:eastAsia="Times New Roman" w:hAnsi="Söhne" w:cs="Times New Roman"/>
+          <w:color w:val="374151"/>
+          <w:kern w:val="0"/>
+          <w:sz w:val="24"/>
+          <w:szCs w:val="24"/>
+          <w14:ligatures w14:val="none"/>
+        </w:rPr>
+      </w:pPr>
+      <w:r>
+        <w:rPr>
+          <w:rFonts w:ascii="Söhne" w:eastAsia="Times New Roman" w:hAnsi="Söhne" w:cs="Times New Roman"/>
+          <w:color w:val="374151"/>
+          <w:kern w:val="0"/>
+          <w:sz w:val="24"/>
+          <w:szCs w:val="24"/>
+          <w14:ligatures w14:val="none"/>
+        </w:rPr>
+        <w:t>During testing, you apply the methods defined in the class to the object to interact with the system and verify if it behaves as expected.</w:t>
+      </w:r>
+    </w:p>
+    <w:p>
+      <w:pPr>
+        <w:rPr>
+          <w:strike/>
+        </w:rPr>
+      </w:pPr>
+      <w:r>
+        <w:rPr>
+          <w:rFonts w:ascii="Söhne" w:hAnsi="Söhne"/>
+          <w:color w:val="374151"/>
+        </w:rPr>
+        <w:t>In summary, in QA, classes, attributes, methods, and objects are used to structure and organize testing scenarios. Classes provide a blueprint, attributes represent characteristics, methods define actions, and objects are instances of specific test scenarios where you apply these rules to validate the system's behavior.</w:t>
+      </w:r>
+    </w:p>
+    <w:p>
+      <w:pPr>
+        <w:rPr>
+          <w:strike/>
+        </w:rPr>
+      </w:pPr>
+      <w:r>
+        <w:rPr>
+          <w:strike/>
+        </w:rPr>
         <w:t>So, in QA terms, a class is a defined structure that specifies what to test, how to test it, and what the expected results should be, forming the basis for creating and executing tests.</w:t>
       </w:r>
     </w:p>
@@ -1544,39 +1965,90 @@
     </w:p>
     <w:p/>
     <w:p>
-      <w:r>
+      <w:pPr>
+        <w:rPr>
+          <w:strike/>
+        </w:rPr>
+      </w:pPr>
+      <w:r>
+        <w:rPr>
+          <w:strike/>
+        </w:rPr>
         <w:t>**</w:t>
       </w:r>
       <w:proofErr w:type="gramStart"/>
       <w:r>
+        <w:rPr>
+          <w:strike/>
+        </w:rPr>
         <w:t>Class:*</w:t>
       </w:r>
       <w:proofErr w:type="gramEnd"/>
       <w:r>
+        <w:rPr>
+          <w:strike/>
+        </w:rPr>
         <w:t>*</w:t>
       </w:r>
     </w:p>
     <w:p>
-      <w:r>
+      <w:pPr>
+        <w:rPr>
+          <w:strike/>
+        </w:rPr>
+      </w:pPr>
+      <w:r>
+        <w:rPr>
+          <w:strike/>
+        </w:rPr>
         <w:t>- In Quality Assurance (QA), a class can be thought of as a reusable set of instructions or guidelines for performing a specific type of test. It defines what needs to be tested, how to test it, and what the expected outcomes are.</w:t>
       </w:r>
     </w:p>
-    <w:p/>
-    <w:p>
-      <w:r>
+    <w:p>
+      <w:pPr>
+        <w:rPr>
+          <w:strike/>
+        </w:rPr>
+      </w:pPr>
+    </w:p>
+    <w:p>
+      <w:pPr>
+        <w:rPr>
+          <w:strike/>
+        </w:rPr>
+      </w:pPr>
+      <w:r>
+        <w:rPr>
+          <w:strike/>
+        </w:rPr>
         <w:t>**</w:t>
       </w:r>
       <w:proofErr w:type="gramStart"/>
       <w:r>
+        <w:rPr>
+          <w:strike/>
+        </w:rPr>
         <w:t>Method:*</w:t>
       </w:r>
       <w:proofErr w:type="gramEnd"/>
       <w:r>
+        <w:rPr>
+          <w:strike/>
+        </w:rPr>
         <w:t>*</w:t>
       </w:r>
     </w:p>
     <w:p>
-      <w:r>
+      <w:pPr>
+        <w:rPr>
+          <w:strike/>
+        </w:rPr>
+      </w:pPr>
+      <w:r>
+        <w:rPr>
+          <w:strike/>
+        </w:rPr>
+        <w:lastRenderedPageBreak/>
         <w:t>- A method in QA is like a specific action or step within a test. It represents a part of the overall testing process. For example, a method could be a series of steps to interact with a user interface, input data, or verify the correctness of a particular functionality.</w:t>
       </w:r>
     </w:p>
@@ -1630,7 +2102,6 @@
     </w:p>
     <w:p>
       <w:r>
-        <w:lastRenderedPageBreak/>
         <w:t>Suppose we have a class called `</w:t>
       </w:r>
       <w:proofErr w:type="spellStart"/>
@@ -1785,6 +2256,7 @@
         <w:pStyle w:val="Heading1"/>
       </w:pPr>
       <w:r>
+        <w:lastRenderedPageBreak/>
         <w:t>Libraries</w:t>
       </w:r>
     </w:p>
@@ -1876,323 +2348,361 @@
           <w:rFonts w:cstheme="minorHAnsi"/>
           <w:color w:val="374151"/>
         </w:rPr>
+        <w:t>1. Selenium as the Handy Tool:</w:t>
+      </w:r>
+    </w:p>
+    <w:p>
+      <w:pPr>
+        <w:rPr>
+          <w:rFonts w:cstheme="minorHAnsi"/>
+          <w:color w:val="374151"/>
+        </w:rPr>
+      </w:pPr>
+      <w:r>
+        <w:rPr>
+          <w:rFonts w:cstheme="minorHAnsi"/>
+          <w:color w:val="374151"/>
+        </w:rPr>
+        <w:t xml:space="preserve">   - Selenium, in our case, is like a versatile tool in our testing toolkit. Instead of crafting detailed code for every action, Selenium provides a library of ready-to-use commands that simplify tasks like opening a web browser and performing various functions within it.</w:t>
+      </w:r>
+    </w:p>
+    <w:p>
+      <w:pPr>
+        <w:rPr>
+          <w:rFonts w:cstheme="minorHAnsi"/>
+          <w:strike/>
+          <w:color w:val="374151"/>
+        </w:rPr>
+      </w:pPr>
+      <w:r>
+        <w:rPr>
+          <w:rFonts w:cstheme="minorHAnsi"/>
+          <w:strike/>
+          <w:color w:val="374151"/>
+        </w:rPr>
+        <w:t>2. Pre-Built Functions for Web Browsing:</w:t>
+      </w:r>
+    </w:p>
+    <w:p>
+      <w:pPr>
+        <w:rPr>
+          <w:rFonts w:cstheme="minorHAnsi"/>
+          <w:strike/>
+          <w:color w:val="374151"/>
+        </w:rPr>
+      </w:pPr>
+      <w:r>
+        <w:rPr>
+          <w:rFonts w:cstheme="minorHAnsi"/>
+          <w:strike/>
+          <w:color w:val="374151"/>
+        </w:rPr>
+        <w:t xml:space="preserve">   - Within Selenium's library, there are pre-built functions for common tasks like navigating to a website, filling out forms, or clicking buttons. We can leverage these functions without needing to create them ourselves.</w:t>
+      </w:r>
+    </w:p>
+    <w:p>
+      <w:pPr>
+        <w:rPr>
+          <w:rFonts w:cstheme="minorHAnsi"/>
+          <w:strike/>
+          <w:color w:val="374151"/>
+        </w:rPr>
+      </w:pPr>
+      <w:r>
+        <w:rPr>
+          <w:rFonts w:cstheme="minorHAnsi"/>
+          <w:strike/>
+          <w:color w:val="374151"/>
+        </w:rPr>
+        <w:t xml:space="preserve">3. No Need to Code Everything from </w:t>
+      </w:r>
+      <w:proofErr w:type="gramStart"/>
+      <w:r>
+        <w:rPr>
+          <w:rFonts w:cstheme="minorHAnsi"/>
+          <w:strike/>
+          <w:color w:val="374151"/>
+        </w:rPr>
+        <w:t>Scratch:*</w:t>
+      </w:r>
+      <w:proofErr w:type="gramEnd"/>
+      <w:r>
+        <w:rPr>
+          <w:rFonts w:cstheme="minorHAnsi"/>
+          <w:strike/>
+          <w:color w:val="374151"/>
+        </w:rPr>
+        <w:t>*</w:t>
+      </w:r>
+    </w:p>
+    <w:p>
+      <w:pPr>
+        <w:rPr>
+          <w:rFonts w:cstheme="minorHAnsi"/>
+          <w:strike/>
+          <w:color w:val="374151"/>
+        </w:rPr>
+      </w:pPr>
+      <w:r>
+        <w:rPr>
+          <w:rFonts w:cstheme="minorHAnsi"/>
+          <w:strike/>
+          <w:color w:val="374151"/>
+        </w:rPr>
+        <w:t xml:space="preserve">   - With Selenium's library, we don't have to start coding from scratch every time we want to interact with a web browser. It's like having a set of well-defined shortcuts that handle the complexities of browser interactions without us having to figure out the inner workings.</w:t>
+      </w:r>
+    </w:p>
+    <w:p>
+      <w:pPr>
+        <w:rPr>
+          <w:rFonts w:cstheme="minorHAnsi"/>
+          <w:strike/>
+          <w:color w:val="374151"/>
+        </w:rPr>
+      </w:pPr>
+    </w:p>
+    <w:p>
+      <w:pPr>
+        <w:rPr>
+          <w:rFonts w:cstheme="minorHAnsi"/>
+          <w:strike/>
+          <w:color w:val="374151"/>
+        </w:rPr>
+      </w:pPr>
+      <w:r>
+        <w:rPr>
+          <w:rFonts w:cstheme="minorHAnsi"/>
+          <w:strike/>
+          <w:color w:val="374151"/>
+        </w:rPr>
+        <w:t xml:space="preserve">**4. Simplifying Browser </w:t>
+      </w:r>
+      <w:proofErr w:type="gramStart"/>
+      <w:r>
+        <w:rPr>
+          <w:rFonts w:cstheme="minorHAnsi"/>
+          <w:strike/>
+          <w:color w:val="374151"/>
+        </w:rPr>
+        <w:t>Interaction:*</w:t>
+      </w:r>
+      <w:proofErr w:type="gramEnd"/>
+      <w:r>
+        <w:rPr>
+          <w:rFonts w:cstheme="minorHAnsi"/>
+          <w:strike/>
+          <w:color w:val="374151"/>
+        </w:rPr>
+        <w:t>*</w:t>
+      </w:r>
+    </w:p>
+    <w:p>
+      <w:pPr>
+        <w:rPr>
+          <w:rFonts w:cstheme="minorHAnsi"/>
+          <w:strike/>
+          <w:color w:val="374151"/>
+        </w:rPr>
+      </w:pPr>
+      <w:r>
+        <w:rPr>
+          <w:rFonts w:cstheme="minorHAnsi"/>
+          <w:strike/>
+          <w:color w:val="374151"/>
+        </w:rPr>
+        <w:t xml:space="preserve">   - Selenium's library simplifies our interaction with web browsers. We can call upon these pre-built functions, allowing us to focus more on designing effective test cases and less on the intricacies of coding browser-related actions.</w:t>
+      </w:r>
+    </w:p>
+    <w:p>
+      <w:pPr>
+        <w:rPr>
+          <w:rFonts w:cstheme="minorHAnsi"/>
+          <w:strike/>
+          <w:color w:val="374151"/>
+        </w:rPr>
+      </w:pPr>
+    </w:p>
+    <w:p>
+      <w:pPr>
+        <w:rPr>
+          <w:rFonts w:cstheme="minorHAnsi"/>
+          <w:strike/>
+          <w:color w:val="374151"/>
+        </w:rPr>
+      </w:pPr>
+      <w:r>
+        <w:rPr>
+          <w:rFonts w:cstheme="minorHAnsi"/>
+          <w:strike/>
+          <w:color w:val="374151"/>
+        </w:rPr>
+        <w:t xml:space="preserve">**5. Ready-Made Commands for </w:t>
+      </w:r>
+      <w:proofErr w:type="gramStart"/>
+      <w:r>
+        <w:rPr>
+          <w:rFonts w:cstheme="minorHAnsi"/>
+          <w:strike/>
+          <w:color w:val="374151"/>
+        </w:rPr>
+        <w:t>Efficiency:*</w:t>
+      </w:r>
+      <w:proofErr w:type="gramEnd"/>
+      <w:r>
+        <w:rPr>
+          <w:rFonts w:cstheme="minorHAnsi"/>
+          <w:strike/>
+          <w:color w:val="374151"/>
+        </w:rPr>
+        <w:t>*</w:t>
+      </w:r>
+    </w:p>
+    <w:p>
+      <w:pPr>
+        <w:rPr>
+          <w:rFonts w:cstheme="minorHAnsi"/>
+          <w:strike/>
+          <w:color w:val="374151"/>
+        </w:rPr>
+      </w:pPr>
+      <w:r>
+        <w:rPr>
+          <w:rFonts w:cstheme="minorHAnsi"/>
+          <w:strike/>
+          <w:color w:val="374151"/>
+        </w:rPr>
+        <w:t xml:space="preserve">   - We can efficiently perform actions like clicking links, verifying content, or navigating between pages by using the ready-made commands available in Selenium's library. It's akin to having a set of reliable, tried-and-tested instructions at our disposal.</w:t>
+      </w:r>
+    </w:p>
+    <w:p>
+      <w:pPr>
+        <w:rPr>
+          <w:rFonts w:cstheme="minorHAnsi"/>
+          <w:strike/>
+          <w:color w:val="374151"/>
+        </w:rPr>
+      </w:pPr>
+    </w:p>
+    <w:p>
+      <w:pPr>
+        <w:rPr>
+          <w:rFonts w:cstheme="minorHAnsi"/>
+          <w:strike/>
+          <w:color w:val="374151"/>
+        </w:rPr>
+      </w:pPr>
+      <w:r>
+        <w:rPr>
+          <w:rFonts w:cstheme="minorHAnsi"/>
+          <w:strike/>
+          <w:color w:val="374151"/>
+        </w:rPr>
         <w:lastRenderedPageBreak/>
-        <w:t>1. Selenium as the Handy Tool:</w:t>
-      </w:r>
-    </w:p>
-    <w:p>
-      <w:pPr>
+        <w:t xml:space="preserve">**6. Specific Tools for Specific </w:t>
+      </w:r>
+      <w:proofErr w:type="gramStart"/>
+      <w:r>
         <w:rPr>
           <w:rFonts w:cstheme="minorHAnsi"/>
-          <w:color w:val="374151"/>
-        </w:rPr>
-      </w:pPr>
+          <w:strike/>
+          <w:color w:val="374151"/>
+        </w:rPr>
+        <w:t>Tasks:*</w:t>
+      </w:r>
+      <w:proofErr w:type="gramEnd"/>
       <w:r>
         <w:rPr>
           <w:rFonts w:cstheme="minorHAnsi"/>
-          <w:color w:val="374151"/>
-        </w:rPr>
-        <w:t xml:space="preserve">   - Selenium, in our case, is like a versatile tool in our testing toolkit. Instead of crafting detailed code for every action, Selenium provides a library of ready-to-use commands that simplify tasks like opening a web browser and performing various functions within it.</w:t>
+          <w:strike/>
+          <w:color w:val="374151"/>
+        </w:rPr>
+        <w:t>*</w:t>
       </w:r>
     </w:p>
     <w:p>
       <w:pPr>
         <w:rPr>
           <w:rFonts w:cstheme="minorHAnsi"/>
+          <w:strike/>
           <w:color w:val="374151"/>
         </w:rPr>
       </w:pPr>
       <w:r>
         <w:rPr>
           <w:rFonts w:cstheme="minorHAnsi"/>
-          <w:color w:val="374151"/>
-        </w:rPr>
-        <w:t>2. Pre-Built Functions for Web Browsing:</w:t>
+          <w:strike/>
+          <w:color w:val="374151"/>
+        </w:rPr>
+        <w:t xml:space="preserve">   - Selenium's library provides specific tools (functions) for specific tasks related to web browsing. We don't have to worry about the underlying code; we can simply use the appropriate tool for the job.</w:t>
       </w:r>
     </w:p>
     <w:p>
       <w:pPr>
         <w:rPr>
           <w:rFonts w:cstheme="minorHAnsi"/>
-          <w:color w:val="374151"/>
-        </w:rPr>
-      </w:pPr>
-      <w:r>
+          <w:strike/>
+          <w:color w:val="374151"/>
+        </w:rPr>
+      </w:pPr>
+    </w:p>
+    <w:p>
+      <w:pPr>
         <w:rPr>
           <w:rFonts w:cstheme="minorHAnsi"/>
-          <w:color w:val="374151"/>
-        </w:rPr>
-        <w:t xml:space="preserve">   - Within Selenium's library, there are pre-built functions for common tasks like navigating to a website, filling out forms, or clicking buttons. We can leverage these functions without needing to create them ourselves.</w:t>
-      </w:r>
-    </w:p>
-    <w:p>
-      <w:pPr>
+          <w:strike/>
+          <w:color w:val="374151"/>
+        </w:rPr>
+      </w:pPr>
+      <w:r>
         <w:rPr>
           <w:rFonts w:cstheme="minorHAnsi"/>
-          <w:color w:val="374151"/>
-        </w:rPr>
-      </w:pPr>
+          <w:strike/>
+          <w:color w:val="374151"/>
+        </w:rPr>
+        <w:t xml:space="preserve">**7. Enhancing Test Case </w:t>
+      </w:r>
+      <w:proofErr w:type="gramStart"/>
       <w:r>
         <w:rPr>
           <w:rFonts w:cstheme="minorHAnsi"/>
-          <w:color w:val="374151"/>
-        </w:rPr>
-        <w:t xml:space="preserve">3. No Need to Code Everything from </w:t>
-      </w:r>
-      <w:proofErr w:type="gramStart"/>
+          <w:strike/>
+          <w:color w:val="374151"/>
+        </w:rPr>
+        <w:t>Design:*</w:t>
+      </w:r>
+      <w:proofErr w:type="gramEnd"/>
       <w:r>
         <w:rPr>
           <w:rFonts w:cstheme="minorHAnsi"/>
-          <w:color w:val="374151"/>
-        </w:rPr>
-        <w:t>Scratch:*</w:t>
-      </w:r>
-      <w:proofErr w:type="gramEnd"/>
-      <w:r>
+          <w:strike/>
+          <w:color w:val="374151"/>
+        </w:rPr>
+        <w:t>*</w:t>
+      </w:r>
+    </w:p>
+    <w:p>
+      <w:pPr>
         <w:rPr>
           <w:rFonts w:cstheme="minorHAnsi"/>
-          <w:color w:val="374151"/>
-        </w:rPr>
-        <w:t>*</w:t>
-      </w:r>
-    </w:p>
-    <w:p>
-      <w:pPr>
+          <w:strike/>
+          <w:color w:val="374151"/>
+        </w:rPr>
+      </w:pPr>
+      <w:r>
         <w:rPr>
           <w:rFonts w:cstheme="minorHAnsi"/>
-          <w:color w:val="374151"/>
-        </w:rPr>
-      </w:pPr>
+          <w:strike/>
+          <w:color w:val="374151"/>
+        </w:rPr>
+        <w:t xml:space="preserve">   - By utilizing Selenium's library, we enhance our ability to design effective test cases. We can focus on the expected behavior of the application under test rather than getting bogged down in the details of browser interaction.</w:t>
+      </w:r>
+    </w:p>
+    <w:p>
       <w:r>
         <w:rPr>
           <w:rFonts w:cstheme="minorHAnsi"/>
           <w:color w:val="374151"/>
         </w:rPr>
-        <w:t xml:space="preserve">   - With Selenium's library, we don't have to start coding from scratch every time we want to interact with a web browser. It's like having a set of well-defined shortcuts that handle the complexities of browser interactions without us having to figure out the inner workings.</w:t>
-      </w:r>
-    </w:p>
-    <w:p>
-      <w:pPr>
-        <w:rPr>
-          <w:rFonts w:cstheme="minorHAnsi"/>
-          <w:color w:val="374151"/>
-        </w:rPr>
-      </w:pPr>
-    </w:p>
-    <w:p>
-      <w:pPr>
-        <w:rPr>
-          <w:rFonts w:cstheme="minorHAnsi"/>
-          <w:color w:val="374151"/>
-        </w:rPr>
-      </w:pPr>
-      <w:r>
-        <w:rPr>
-          <w:rFonts w:cstheme="minorHAnsi"/>
-          <w:color w:val="374151"/>
-        </w:rPr>
-        <w:t xml:space="preserve">**4. Simplifying Browser </w:t>
-      </w:r>
-      <w:proofErr w:type="gramStart"/>
-      <w:r>
-        <w:rPr>
-          <w:rFonts w:cstheme="minorHAnsi"/>
-          <w:color w:val="374151"/>
-        </w:rPr>
-        <w:t>Interaction:*</w:t>
-      </w:r>
-      <w:proofErr w:type="gramEnd"/>
-      <w:r>
-        <w:rPr>
-          <w:rFonts w:cstheme="minorHAnsi"/>
-          <w:color w:val="374151"/>
-        </w:rPr>
-        <w:t>*</w:t>
-      </w:r>
-    </w:p>
-    <w:p>
-      <w:pPr>
-        <w:rPr>
-          <w:rFonts w:cstheme="minorHAnsi"/>
-          <w:color w:val="374151"/>
-        </w:rPr>
-      </w:pPr>
-      <w:r>
-        <w:rPr>
-          <w:rFonts w:cstheme="minorHAnsi"/>
-          <w:color w:val="374151"/>
-        </w:rPr>
-        <w:t xml:space="preserve">   - Selenium's library simplifies our interaction with web browsers. We can call upon these pre-built functions, allowing us to focus more on designing effective test cases and less on the intricacies of coding browser-related actions.</w:t>
-      </w:r>
-    </w:p>
-    <w:p>
-      <w:pPr>
-        <w:rPr>
-          <w:rFonts w:cstheme="minorHAnsi"/>
-          <w:color w:val="374151"/>
-        </w:rPr>
-      </w:pPr>
-    </w:p>
-    <w:p>
-      <w:pPr>
-        <w:rPr>
-          <w:rFonts w:cstheme="minorHAnsi"/>
-          <w:color w:val="374151"/>
-        </w:rPr>
-      </w:pPr>
-      <w:r>
-        <w:rPr>
-          <w:rFonts w:cstheme="minorHAnsi"/>
-          <w:color w:val="374151"/>
-        </w:rPr>
-        <w:t xml:space="preserve">**5. Ready-Made Commands for </w:t>
-      </w:r>
-      <w:proofErr w:type="gramStart"/>
-      <w:r>
-        <w:rPr>
-          <w:rFonts w:cstheme="minorHAnsi"/>
-          <w:color w:val="374151"/>
-        </w:rPr>
-        <w:t>Efficiency:*</w:t>
-      </w:r>
-      <w:proofErr w:type="gramEnd"/>
-      <w:r>
-        <w:rPr>
-          <w:rFonts w:cstheme="minorHAnsi"/>
-          <w:color w:val="374151"/>
-        </w:rPr>
-        <w:t>*</w:t>
-      </w:r>
-    </w:p>
-    <w:p>
-      <w:pPr>
-        <w:rPr>
-          <w:rFonts w:cstheme="minorHAnsi"/>
-          <w:color w:val="374151"/>
-        </w:rPr>
-      </w:pPr>
-      <w:r>
-        <w:rPr>
-          <w:rFonts w:cstheme="minorHAnsi"/>
-          <w:color w:val="374151"/>
-        </w:rPr>
-        <w:t xml:space="preserve">   - We can efficiently perform actions like clicking links, verifying content, or navigating between pages by using the ready-made commands available in Selenium's library. It's akin to having a set of reliable, tried-and-tested instructions at our disposal.</w:t>
-      </w:r>
-    </w:p>
-    <w:p>
-      <w:pPr>
-        <w:rPr>
-          <w:rFonts w:cstheme="minorHAnsi"/>
-          <w:color w:val="374151"/>
-        </w:rPr>
-      </w:pPr>
-    </w:p>
-    <w:p>
-      <w:pPr>
-        <w:rPr>
-          <w:rFonts w:cstheme="minorHAnsi"/>
-          <w:color w:val="374151"/>
-        </w:rPr>
-      </w:pPr>
-      <w:r>
-        <w:rPr>
-          <w:rFonts w:cstheme="minorHAnsi"/>
-          <w:color w:val="374151"/>
-        </w:rPr>
-        <w:t xml:space="preserve">**6. Specific Tools for Specific </w:t>
-      </w:r>
-      <w:proofErr w:type="gramStart"/>
-      <w:r>
-        <w:rPr>
-          <w:rFonts w:cstheme="minorHAnsi"/>
-          <w:color w:val="374151"/>
-        </w:rPr>
-        <w:t>Tasks:*</w:t>
-      </w:r>
-      <w:proofErr w:type="gramEnd"/>
-      <w:r>
-        <w:rPr>
-          <w:rFonts w:cstheme="minorHAnsi"/>
-          <w:color w:val="374151"/>
-        </w:rPr>
-        <w:t>*</w:t>
-      </w:r>
-    </w:p>
-    <w:p>
-      <w:pPr>
-        <w:rPr>
-          <w:rFonts w:cstheme="minorHAnsi"/>
-          <w:color w:val="374151"/>
-        </w:rPr>
-      </w:pPr>
-      <w:r>
-        <w:rPr>
-          <w:rFonts w:cstheme="minorHAnsi"/>
-          <w:color w:val="374151"/>
-        </w:rPr>
-        <w:t xml:space="preserve">   - Selenium's library provides specific tools (functions) for specific tasks related to web browsing. We don't have to worry about the underlying code; we can simply use the appropriate tool for the job.</w:t>
-      </w:r>
-    </w:p>
-    <w:p>
-      <w:pPr>
-        <w:rPr>
-          <w:rFonts w:cstheme="minorHAnsi"/>
-          <w:color w:val="374151"/>
-        </w:rPr>
-      </w:pPr>
-    </w:p>
-    <w:p>
-      <w:pPr>
-        <w:rPr>
-          <w:rFonts w:cstheme="minorHAnsi"/>
-          <w:color w:val="374151"/>
-        </w:rPr>
-      </w:pPr>
-      <w:r>
-        <w:rPr>
-          <w:rFonts w:cstheme="minorHAnsi"/>
-          <w:color w:val="374151"/>
-        </w:rPr>
-        <w:t xml:space="preserve">**7. Enhancing Test Case </w:t>
-      </w:r>
-      <w:proofErr w:type="gramStart"/>
-      <w:r>
-        <w:rPr>
-          <w:rFonts w:cstheme="minorHAnsi"/>
-          <w:color w:val="374151"/>
-        </w:rPr>
-        <w:t>Design:*</w:t>
-      </w:r>
-      <w:proofErr w:type="gramEnd"/>
-      <w:r>
-        <w:rPr>
-          <w:rFonts w:cstheme="minorHAnsi"/>
-          <w:color w:val="374151"/>
-        </w:rPr>
-        <w:t>*</w:t>
-      </w:r>
-    </w:p>
-    <w:p>
-      <w:pPr>
-        <w:rPr>
-          <w:rFonts w:cstheme="minorHAnsi"/>
-          <w:color w:val="374151"/>
-        </w:rPr>
-      </w:pPr>
-      <w:r>
-        <w:rPr>
-          <w:rFonts w:cstheme="minorHAnsi"/>
-          <w:color w:val="374151"/>
-        </w:rPr>
-        <w:t xml:space="preserve">   - By utilizing Selenium's library, we enhance our ability to design effective test cases. We can focus on the expected behavior of the application under test rather than getting bogged down in the details of browser interaction.</w:t>
-      </w:r>
-    </w:p>
-    <w:p>
-      <w:r>
-        <w:rPr>
-          <w:rFonts w:cstheme="minorHAnsi"/>
-          <w:color w:val="374151"/>
-        </w:rPr>
         <w:t>In summary, Selenium's library acts as a valuable resource in our testing efforts, providing us with a set of predefined commands and functions. This simplifies our work, allowing us to efficiently interact with web browsers without the need to delve deeply into the coding intricacies.</w:t>
       </w:r>
     </w:p>
@@ -2201,131 +2711,318 @@
         <w:pStyle w:val="Heading1"/>
       </w:pPr>
       <w:r>
+        <w:t>QA Perspective on Test Script and Coding</w:t>
+      </w:r>
+    </w:p>
+    <w:p>
+      <w:pPr>
+        <w:rPr>
+          <w:strike/>
+        </w:rPr>
+      </w:pPr>
+      <w:r>
+        <w:rPr>
+          <w:strike/>
+        </w:rPr>
+        <w:t>In a QA (Quality Assurance) perspective, the terms "Test Cases," "Test Scripts," and "Algorithms" have specific meanings and roles. Let's explore each one:</w:t>
+      </w:r>
+    </w:p>
+    <w:p>
+      <w:pPr>
+        <w:rPr>
+          <w:strike/>
+        </w:rPr>
+      </w:pPr>
+      <w:r>
+        <w:rPr>
+          <w:strike/>
+        </w:rPr>
+        <w:t>1. Test Cases:</w:t>
+      </w:r>
+    </w:p>
+    <w:p>
+      <w:pPr>
+        <w:rPr>
+          <w:strike/>
+        </w:rPr>
+      </w:pPr>
+      <w:r>
+        <w:rPr>
+          <w:strike/>
+        </w:rPr>
+        <w:t xml:space="preserve">   - A test case is a detailed set of conditions or variables under which a tester will determine whether an application, system, or feature is working as intended. It includes input data, execution steps, and expected outcomes.</w:t>
+      </w:r>
+    </w:p>
+    <w:p>
+      <w:pPr>
+        <w:rPr>
+          <w:strike/>
+        </w:rPr>
+      </w:pPr>
+      <w:r>
+        <w:rPr>
+          <w:strike/>
+        </w:rPr>
+        <w:t>2. Test Scripts:</w:t>
+      </w:r>
+    </w:p>
+    <w:p>
+      <w:pPr>
+        <w:rPr>
+          <w:strike/>
+        </w:rPr>
+      </w:pPr>
+      <w:r>
+        <w:rPr>
+          <w:strike/>
+        </w:rPr>
+        <w:t xml:space="preserve">   - A test script is a sequence of instructions written in a programming language (e.g., JavaScript, Python) to automate the execution of test cases. Test scripts can be manual (executed by a tester) or automated (executed by testing tools).</w:t>
+      </w:r>
+    </w:p>
+    <w:p>
+      <w:pPr>
+        <w:rPr>
+          <w:strike/>
+        </w:rPr>
+      </w:pPr>
+      <w:r>
+        <w:rPr>
+          <w:strike/>
+        </w:rPr>
+        <w:t xml:space="preserve">   - </w:t>
+      </w:r>
+      <w:r>
+        <w:rPr>
+          <w:strike/>
+        </w:rPr>
+        <w:t>Q</w:t>
+      </w:r>
+      <w:r>
+        <w:rPr>
+          <w:strike/>
+        </w:rPr>
+        <w:t>A Perspective:</w:t>
+      </w:r>
+    </w:p>
+    <w:p>
+      <w:pPr>
+        <w:rPr>
+          <w:strike/>
+        </w:rPr>
+      </w:pPr>
+      <w:r>
+        <w:rPr>
+          <w:strike/>
+        </w:rPr>
+        <w:t>- They are valuable for regression testing, where repetitive tests need to be executed to ensure that new changes do not break existing functionality.</w:t>
+      </w:r>
+    </w:p>
+    <w:p>
+      <w:pPr>
+        <w:rPr>
+          <w:strike/>
+        </w:rPr>
+      </w:pPr>
+      <w:r>
+        <w:rPr>
+          <w:strike/>
+        </w:rPr>
+        <w:t>3. Algorithms:</w:t>
+      </w:r>
+    </w:p>
+    <w:p>
+      <w:pPr>
+        <w:rPr>
+          <w:strike/>
+        </w:rPr>
+      </w:pPr>
+      <w:r>
+        <w:rPr>
+          <w:strike/>
+        </w:rPr>
+        <w:t xml:space="preserve">   - An algorithm is a step-by-step procedure or formula for solving a problem or accomplishing a specific task. In software development and testing, algorithms are used to define the logic and process for various operations.</w:t>
+      </w:r>
+    </w:p>
+    <w:p>
+      <w:pPr>
+        <w:rPr>
+          <w:strike/>
+        </w:rPr>
+      </w:pPr>
+      <w:r>
+        <w:rPr>
+          <w:strike/>
+        </w:rPr>
+        <w:t xml:space="preserve">   - QA Perspective:</w:t>
+      </w:r>
+    </w:p>
+    <w:p>
+      <w:pPr>
+        <w:rPr>
+          <w:strike/>
+        </w:rPr>
+      </w:pPr>
+      <w:r>
+        <w:rPr>
+          <w:strike/>
+        </w:rPr>
+        <w:t xml:space="preserve">     - In testing, algorithms may be involved in the development of test data generation processes or in defining complex test scenarios.</w:t>
+      </w:r>
+    </w:p>
+    <w:p>
+      <w:pPr>
+        <w:rPr>
+          <w:strike/>
+        </w:rPr>
+      </w:pPr>
+      <w:r>
+        <w:rPr>
+          <w:strike/>
+        </w:rPr>
+        <w:t xml:space="preserve">     - For performance testing, algorithms might be used to simulate user behavior or generate realistic load patterns.</w:t>
+      </w:r>
+    </w:p>
+    <w:p>
+      <w:pPr>
+        <w:rPr>
+          <w:strike/>
+        </w:rPr>
+      </w:pPr>
+      <w:r>
+        <w:rPr>
+          <w:strike/>
+        </w:rPr>
         <w:lastRenderedPageBreak/>
-        <w:t>QA Perspective on Test Script and Coding</w:t>
-      </w:r>
-    </w:p>
-    <w:p>
-      <w:r>
-        <w:t>In a QA (Quality Assurance) perspective, the terms "Test Cases," "Test Scripts," and "Algorithms" have specific meanings and roles. Let's explore each one:</w:t>
-      </w:r>
-    </w:p>
-    <w:p>
-      <w:r>
-        <w:t>1. Test Cases:</w:t>
-      </w:r>
-    </w:p>
-    <w:p>
-      <w:r>
-        <w:t xml:space="preserve">   - A test case is a detailed set of conditions or variables under which a tester will determine whether an application, system, or feature is working as intended. It includes input data, execution steps, and expected outcomes.</w:t>
-      </w:r>
-    </w:p>
-    <w:p>
-      <w:r>
-        <w:t>2. Test Scripts:</w:t>
-      </w:r>
-    </w:p>
-    <w:p>
-      <w:r>
-        <w:t xml:space="preserve">   - A test script is a sequence of instructions written in a programming language (e.g., JavaScript, Python) to automate the execution of test cases. Test scripts can be manual (executed by a tester) or automated (executed by testing tools).</w:t>
-      </w:r>
-    </w:p>
-    <w:p>
-      <w:r>
-        <w:t xml:space="preserve">   - </w:t>
-      </w:r>
-      <w:r>
-        <w:t>Q</w:t>
-      </w:r>
-      <w:r>
-        <w:t>A Perspective:</w:t>
-      </w:r>
-    </w:p>
-    <w:p>
-      <w:r>
-        <w:t>- They are valuable for regression testing, where repetitive tests need to be executed to ensure that new changes do not break existing functionality.</w:t>
-      </w:r>
-    </w:p>
-    <w:p>
-      <w:r>
-        <w:t>3. Algorithms:</w:t>
-      </w:r>
-    </w:p>
-    <w:p>
-      <w:r>
-        <w:t xml:space="preserve">   - An algorithm is a step-by-step procedure or formula for solving a problem or accomplishing a specific task. In software development and testing, algorithms are used to define the logic and process for various operations.</w:t>
-      </w:r>
-    </w:p>
-    <w:p>
-      <w:r>
-        <w:t xml:space="preserve">   - QA Perspective:</w:t>
-      </w:r>
-    </w:p>
-    <w:p>
-      <w:r>
-        <w:t xml:space="preserve">     - In testing, algorithms may be involved in the development of test data generation processes or in defining complex test scenarios.</w:t>
-      </w:r>
-    </w:p>
-    <w:p>
-      <w:r>
-        <w:t xml:space="preserve">     - For performance testing, algorithms might be used to simulate user behavior or generate realistic load patterns.</w:t>
-      </w:r>
-    </w:p>
-    <w:p>
-      <w:r>
         <w:t>- Functions/Modularization</w:t>
       </w:r>
     </w:p>
     <w:p>
-      <w:r>
+      <w:pPr>
+        <w:rPr>
+          <w:strike/>
+        </w:rPr>
+      </w:pPr>
+      <w:r>
+        <w:rPr>
+          <w:strike/>
+        </w:rPr>
         <w:t>Practical Example:</w:t>
       </w:r>
     </w:p>
     <w:p>
-      <w:r>
+      <w:pPr>
+        <w:rPr>
+          <w:strike/>
+        </w:rPr>
+      </w:pPr>
+      <w:r>
+        <w:rPr>
+          <w:strike/>
+        </w:rPr>
         <w:t>Consider a scenario where a QA tester is tasked with testing an e-commerce website's checkout process:</w:t>
       </w:r>
     </w:p>
     <w:p>
-      <w:r>
+      <w:pPr>
+        <w:rPr>
+          <w:strike/>
+        </w:rPr>
+      </w:pPr>
+      <w:r>
+        <w:rPr>
+          <w:strike/>
+        </w:rPr>
         <w:t>-Test Case:</w:t>
       </w:r>
     </w:p>
     <w:p>
-      <w:r>
+      <w:pPr>
+        <w:rPr>
+          <w:strike/>
+        </w:rPr>
+      </w:pPr>
+      <w:r>
+        <w:rPr>
+          <w:strike/>
+        </w:rPr>
         <w:t xml:space="preserve">  - Define a test case to validate the successful completion of a purchase, including steps like adding items to the cart, entering shipping information, and confirming the order.</w:t>
       </w:r>
     </w:p>
     <w:p>
-      <w:r>
+      <w:pPr>
+        <w:rPr>
+          <w:strike/>
+        </w:rPr>
+      </w:pPr>
+      <w:r>
+        <w:rPr>
+          <w:strike/>
+        </w:rPr>
         <w:t>- Test Script</w:t>
       </w:r>
       <w:r>
+        <w:rPr>
+          <w:strike/>
+        </w:rPr>
         <w:t>:</w:t>
       </w:r>
     </w:p>
     <w:p>
-      <w:r>
+      <w:pPr>
+        <w:rPr>
+          <w:strike/>
+        </w:rPr>
+      </w:pPr>
+      <w:r>
+        <w:rPr>
+          <w:strike/>
+        </w:rPr>
         <w:t xml:space="preserve">  - If automated testing is employed, a test script written in a programming language (e.g., Python) could automate the steps outlined in the test case.</w:t>
       </w:r>
     </w:p>
     <w:p>
-      <w:r>
+      <w:pPr>
+        <w:rPr>
+          <w:strike/>
+        </w:rPr>
+      </w:pPr>
+      <w:r>
+        <w:rPr>
+          <w:strike/>
+        </w:rPr>
         <w:t>-</w:t>
       </w:r>
       <w:r>
+        <w:rPr>
+          <w:strike/>
+        </w:rPr>
         <w:t>Algorithm:</w:t>
       </w:r>
     </w:p>
     <w:p>
-      <w:r>
-        <w:lastRenderedPageBreak/>
+      <w:pPr>
+        <w:rPr>
+          <w:strike/>
+        </w:rPr>
+      </w:pPr>
+      <w:r>
+        <w:rPr>
+          <w:strike/>
+        </w:rPr>
         <w:t xml:space="preserve">  - An algorithm might be used to generate various scenarios, such as testing different payment methods, checking how the system handles discounts, or simulating high traffic during the checkout process.</w:t>
       </w:r>
     </w:p>
     <w:p>
       <w:r>
         <w:t>In summary, test cases define what needs to be tested, test scripts automate the execution of those test cases, and algorithms can be employed to enhance testing processes and scenarios in various ways.</w:t>
+      </w:r>
+    </w:p>
+    <w:p>
+      <w:pPr>
+        <w:pStyle w:val="Heading1"/>
+      </w:pPr>
+      <w:r>
+        <w:t>Transition to Coding</w:t>
       </w:r>
     </w:p>
     <w:p>
@@ -2500,6 +3197,7 @@
     </w:p>
     <w:p>
       <w:r>
+        <w:lastRenderedPageBreak/>
         <w:t xml:space="preserve">   - </w:t>
       </w:r>
       <w:proofErr w:type="spellStart"/>
@@ -2644,16 +3342,264 @@
     </w:p>
     <w:p>
       <w:r>
+        <w:t xml:space="preserve">     - </w:t>
+      </w:r>
+      <w:proofErr w:type="spellStart"/>
+      <w:r>
+        <w:t>Pytest</w:t>
+      </w:r>
+      <w:proofErr w:type="spellEnd"/>
+      <w:r>
+        <w:t xml:space="preserve"> supports parameterized testing, allowing the same test function to be called with different sets of parameters.</w:t>
+      </w:r>
+    </w:p>
+    <w:p>
+      <w:r>
+        <w:t xml:space="preserve">   - </w:t>
+      </w:r>
+      <w:proofErr w:type="spellStart"/>
+      <w:r>
+        <w:t>Unittest</w:t>
+      </w:r>
+      <w:proofErr w:type="spellEnd"/>
+      <w:r>
+        <w:t>:</w:t>
+      </w:r>
+    </w:p>
+    <w:p>
+      <w:r>
+        <w:t xml:space="preserve">     - Parameterized testing in </w:t>
+      </w:r>
+      <w:proofErr w:type="spellStart"/>
+      <w:r>
+        <w:t>Unittest</w:t>
+      </w:r>
+      <w:proofErr w:type="spellEnd"/>
+      <w:r>
+        <w:t xml:space="preserve"> usually involves creating separate test methods for each set of parameters, resulting in more code duplication.</w:t>
+      </w:r>
+    </w:p>
+    <w:p>
+      <w:pPr>
+        <w:pStyle w:val="Heading3"/>
+      </w:pPr>
+      <w:r>
+        <w:t>Assertions:</w:t>
+      </w:r>
+    </w:p>
+    <w:p>
+      <w:r>
+        <w:t xml:space="preserve">   - </w:t>
+      </w:r>
+      <w:proofErr w:type="spellStart"/>
+      <w:r>
+        <w:t>Pytest</w:t>
+      </w:r>
+      <w:proofErr w:type="spellEnd"/>
+      <w:r>
+        <w:t>:</w:t>
+      </w:r>
+    </w:p>
+    <w:p>
+      <w:r>
+        <w:t xml:space="preserve">     - </w:t>
+      </w:r>
+      <w:proofErr w:type="spellStart"/>
+      <w:r>
+        <w:t>Pytest's</w:t>
+      </w:r>
+      <w:proofErr w:type="spellEnd"/>
+      <w:r>
+        <w:t xml:space="preserve"> assert statements are more informative, providing detailed information on test failures.</w:t>
+      </w:r>
+    </w:p>
+    <w:p>
+      <w:r>
+        <w:t xml:space="preserve">   - </w:t>
+      </w:r>
+      <w:proofErr w:type="spellStart"/>
+      <w:r>
+        <w:t>Unittest</w:t>
+      </w:r>
+      <w:proofErr w:type="spellEnd"/>
+      <w:r>
+        <w:t>:</w:t>
+      </w:r>
+    </w:p>
+    <w:p>
+      <w:r>
+        <w:t xml:space="preserve">     - </w:t>
+      </w:r>
+      <w:proofErr w:type="spellStart"/>
+      <w:r>
+        <w:t>Unittest</w:t>
+      </w:r>
+      <w:proofErr w:type="spellEnd"/>
+      <w:r>
+        <w:t xml:space="preserve"> uses the standard Python `assert` statement, which provides less detailed failure messages compared to </w:t>
+      </w:r>
+      <w:proofErr w:type="spellStart"/>
+      <w:r>
+        <w:t>Pytest</w:t>
+      </w:r>
+      <w:proofErr w:type="spellEnd"/>
+      <w:r>
+        <w:t>.</w:t>
+      </w:r>
+    </w:p>
+    <w:p>
+      <w:pPr>
+        <w:pStyle w:val="Heading3"/>
+      </w:pPr>
+      <w:r>
+        <w:t>Parallel Test Execution:</w:t>
+      </w:r>
+    </w:p>
+    <w:p>
+      <w:r>
+        <w:t xml:space="preserve">   - </w:t>
+      </w:r>
+      <w:proofErr w:type="spellStart"/>
+      <w:r>
+        <w:t>Pytest</w:t>
+      </w:r>
+      <w:proofErr w:type="spellEnd"/>
+      <w:r>
+        <w:t>:</w:t>
+      </w:r>
+    </w:p>
+    <w:p>
+      <w:r>
+        <w:t xml:space="preserve">     - </w:t>
+      </w:r>
+      <w:proofErr w:type="spellStart"/>
+      <w:r>
+        <w:t>Pytest</w:t>
+      </w:r>
+      <w:proofErr w:type="spellEnd"/>
+      <w:r>
+        <w:t xml:space="preserve"> supports parallel test execution out of the box, improving test execution speed.</w:t>
+      </w:r>
+    </w:p>
+    <w:p>
+      <w:r>
+        <w:t xml:space="preserve">   - </w:t>
+      </w:r>
+      <w:proofErr w:type="spellStart"/>
+      <w:r>
+        <w:t>Unittest</w:t>
+      </w:r>
+      <w:proofErr w:type="spellEnd"/>
+      <w:r>
+        <w:t>:</w:t>
+      </w:r>
+    </w:p>
+    <w:p>
+      <w:r>
+        <w:t xml:space="preserve">     - </w:t>
+      </w:r>
+      <w:proofErr w:type="spellStart"/>
+      <w:r>
+        <w:t>Unittest</w:t>
+      </w:r>
+      <w:proofErr w:type="spellEnd"/>
+      <w:r>
+        <w:t xml:space="preserve"> does not have built-in support for parallel test execution, but third-party solutions can be integrated.</w:t>
+      </w:r>
+    </w:p>
+    <w:p>
+      <w:pPr>
+        <w:pStyle w:val="Heading3"/>
+      </w:pPr>
+      <w:r>
+        <w:t>Community and Ecosystem:</w:t>
+      </w:r>
+    </w:p>
+    <w:p>
+      <w:r>
+        <w:t xml:space="preserve">   - </w:t>
+      </w:r>
+      <w:proofErr w:type="spellStart"/>
+      <w:r>
+        <w:t>Pytest</w:t>
+      </w:r>
+      <w:proofErr w:type="spellEnd"/>
+      <w:r>
+        <w:t>:</w:t>
+      </w:r>
+    </w:p>
+    <w:p>
+      <w:r>
+        <w:t xml:space="preserve">     - </w:t>
+      </w:r>
+      <w:proofErr w:type="spellStart"/>
+      <w:r>
+        <w:t>Pytest</w:t>
+      </w:r>
+      <w:proofErr w:type="spellEnd"/>
+      <w:r>
+        <w:t xml:space="preserve"> has a large and active community with a rich ecosystem of plugins and extensions.</w:t>
+      </w:r>
+    </w:p>
+    <w:p>
+      <w:r>
+        <w:t xml:space="preserve">   - </w:t>
+      </w:r>
+      <w:proofErr w:type="spellStart"/>
+      <w:r>
+        <w:t>Unittest</w:t>
+      </w:r>
+      <w:proofErr w:type="spellEnd"/>
+      <w:r>
+        <w:t>:</w:t>
+      </w:r>
+    </w:p>
+    <w:p>
+      <w:r>
         <w:lastRenderedPageBreak/>
         <w:t xml:space="preserve">     - </w:t>
       </w:r>
       <w:proofErr w:type="spellStart"/>
       <w:r>
+        <w:t>Unittest</w:t>
+      </w:r>
+      <w:proofErr w:type="spellEnd"/>
+      <w:r>
+        <w:t xml:space="preserve"> is part of the Python standard library and has a well-established but more limited ecosystem.</w:t>
+      </w:r>
+    </w:p>
+    <w:p>
+      <w:pPr>
+        <w:pStyle w:val="Heading3"/>
+      </w:pPr>
+      <w:r>
+        <w:t>Test Reports:</w:t>
+      </w:r>
+    </w:p>
+    <w:p>
+      <w:r>
+        <w:t xml:space="preserve">   - </w:t>
+      </w:r>
+      <w:proofErr w:type="spellStart"/>
+      <w:r>
         <w:t>Pytest</w:t>
       </w:r>
       <w:proofErr w:type="spellEnd"/>
       <w:r>
-        <w:t xml:space="preserve"> supports parameterized testing, allowing the same test function to be called with different sets of parameters.</w:t>
+        <w:t>:</w:t>
+      </w:r>
+    </w:p>
+    <w:p>
+      <w:r>
+        <w:t xml:space="preserve">     - </w:t>
+      </w:r>
+      <w:proofErr w:type="spellStart"/>
+      <w:r>
+        <w:t>Pytest</w:t>
+      </w:r>
+      <w:proofErr w:type="spellEnd"/>
+      <w:r>
+        <w:t xml:space="preserve"> generates detailed and informative test reports by default.</w:t>
       </w:r>
     </w:p>
     <w:p>
@@ -2671,7 +3617,7 @@
     </w:p>
     <w:p>
       <w:r>
-        <w:t xml:space="preserve">     - Parameterized testing in </w:t>
+        <w:t xml:space="preserve">     - </w:t>
       </w:r>
       <w:proofErr w:type="spellStart"/>
       <w:r>
@@ -2679,7 +3625,36 @@
       </w:r>
       <w:proofErr w:type="spellEnd"/>
       <w:r>
-        <w:t xml:space="preserve"> usually involves creating separate test methods for each set of parameters, resulting in more code duplication.</w:t>
+        <w:t xml:space="preserve"> provides basic test reports, and additional tools may be needed for more detailed reporting.</w:t>
+      </w:r>
+    </w:p>
+    <w:p>
+      <w:pPr>
+        <w:pStyle w:val="Heading1"/>
+      </w:pPr>
+      <w:r>
+        <w:t>Introduction to Continuous Integration (CI) and Continuous Testing (CT) for QA:</w:t>
+      </w:r>
+    </w:p>
+    <w:p>
+      <w:pPr>
+        <w:pStyle w:val="Heading2"/>
+      </w:pPr>
+      <w:r>
+        <w:t>Continuous Integration (CI):</w:t>
+      </w:r>
+    </w:p>
+    <w:p>
+      <w:r>
+        <w:t>Continuous Integration is a software development practice where changes made to the source code of an application are automatically integrated and tested frequently. The primary goals of CI are to identify and address integration issues early in the development process, enabling teams to deliver higher-quality software more rapidly.</w:t>
+      </w:r>
+    </w:p>
+    <w:p>
+      <w:pPr>
+        <w:pStyle w:val="Heading2"/>
+      </w:pPr>
+      <w:r>
+        <w:t>Key Components of CI:</w:t>
       </w:r>
     </w:p>
     <w:p>
@@ -2687,67 +3662,12 @@
         <w:pStyle w:val="Heading3"/>
       </w:pPr>
       <w:r>
-        <w:t>Assertions:</w:t>
-      </w:r>
-    </w:p>
-    <w:p>
-      <w:r>
-        <w:t xml:space="preserve">   - </w:t>
-      </w:r>
-      <w:proofErr w:type="spellStart"/>
-      <w:r>
-        <w:t>Pytest</w:t>
-      </w:r>
-      <w:proofErr w:type="spellEnd"/>
-      <w:r>
-        <w:t>:</w:t>
-      </w:r>
-    </w:p>
-    <w:p>
-      <w:r>
-        <w:t xml:space="preserve">     - </w:t>
-      </w:r>
-      <w:proofErr w:type="spellStart"/>
-      <w:r>
-        <w:t>Pytest's</w:t>
-      </w:r>
-      <w:proofErr w:type="spellEnd"/>
-      <w:r>
-        <w:t xml:space="preserve"> assert statements are more informative, providing detailed information on test failures.</w:t>
-      </w:r>
-    </w:p>
-    <w:p>
-      <w:r>
-        <w:t xml:space="preserve">   - </w:t>
-      </w:r>
-      <w:proofErr w:type="spellStart"/>
-      <w:r>
-        <w:t>Unittest</w:t>
-      </w:r>
-      <w:proofErr w:type="spellEnd"/>
-      <w:r>
-        <w:t>:</w:t>
-      </w:r>
-    </w:p>
-    <w:p>
-      <w:r>
-        <w:t xml:space="preserve">     - </w:t>
-      </w:r>
-      <w:proofErr w:type="spellStart"/>
-      <w:r>
-        <w:t>Unittest</w:t>
-      </w:r>
-      <w:proofErr w:type="spellEnd"/>
-      <w:r>
-        <w:t xml:space="preserve"> uses the standard Python `assert` statement, which provides less detailed failure messages compared to </w:t>
-      </w:r>
-      <w:proofErr w:type="spellStart"/>
-      <w:r>
-        <w:t>Pytest</w:t>
-      </w:r>
-      <w:proofErr w:type="spellEnd"/>
-      <w:r>
-        <w:t>.</w:t>
+        <w:t xml:space="preserve">Automated Builds: </w:t>
+      </w:r>
+    </w:p>
+    <w:p>
+      <w:r>
+        <w:t>CI systems automate the process of building the application from source code. This ensures that the application can be consistently and reproducibly built.</w:t>
       </w:r>
     </w:p>
     <w:p>
@@ -2755,59 +3675,12 @@
         <w:pStyle w:val="Heading3"/>
       </w:pPr>
       <w:r>
-        <w:t>Parallel Test Execution:</w:t>
-      </w:r>
-    </w:p>
-    <w:p>
-      <w:r>
-        <w:t xml:space="preserve">   - </w:t>
-      </w:r>
-      <w:proofErr w:type="spellStart"/>
-      <w:r>
-        <w:t>Pytest</w:t>
-      </w:r>
-      <w:proofErr w:type="spellEnd"/>
-      <w:r>
-        <w:t>:</w:t>
-      </w:r>
-    </w:p>
-    <w:p>
-      <w:r>
-        <w:t xml:space="preserve">     - </w:t>
-      </w:r>
-      <w:proofErr w:type="spellStart"/>
-      <w:r>
-        <w:t>Pytest</w:t>
-      </w:r>
-      <w:proofErr w:type="spellEnd"/>
-      <w:r>
-        <w:t xml:space="preserve"> supports parallel test execution out of the box, improving test execution speed.</w:t>
-      </w:r>
-    </w:p>
-    <w:p>
-      <w:r>
-        <w:t xml:space="preserve">   - </w:t>
-      </w:r>
-      <w:proofErr w:type="spellStart"/>
-      <w:r>
-        <w:t>Unittest</w:t>
-      </w:r>
-      <w:proofErr w:type="spellEnd"/>
-      <w:r>
-        <w:t>:</w:t>
-      </w:r>
-    </w:p>
-    <w:p>
-      <w:r>
-        <w:t xml:space="preserve">     - </w:t>
-      </w:r>
-      <w:proofErr w:type="spellStart"/>
-      <w:r>
-        <w:t>Unittest</w:t>
-      </w:r>
-      <w:proofErr w:type="spellEnd"/>
-      <w:r>
-        <w:t xml:space="preserve"> does not have built-in support for parallel test execution, but third-party solutions can be integrated.</w:t>
+        <w:t xml:space="preserve">Automated Testing: </w:t>
+      </w:r>
+    </w:p>
+    <w:p>
+      <w:r>
+        <w:t>Automated tests, including unit tests and integration tests, are executed as part of the CI process. This helps in identifying defects and regressions early in the development cycle.</w:t>
       </w:r>
     </w:p>
     <w:p>
@@ -2815,59 +3688,12 @@
         <w:pStyle w:val="Heading3"/>
       </w:pPr>
       <w:r>
-        <w:t>Community and Ecosystem:</w:t>
-      </w:r>
-    </w:p>
-    <w:p>
-      <w:r>
-        <w:t xml:space="preserve">   - </w:t>
-      </w:r>
-      <w:proofErr w:type="spellStart"/>
-      <w:r>
-        <w:t>Pytest</w:t>
-      </w:r>
-      <w:proofErr w:type="spellEnd"/>
-      <w:r>
-        <w:t>:</w:t>
-      </w:r>
-    </w:p>
-    <w:p>
-      <w:r>
-        <w:t xml:space="preserve">     - </w:t>
-      </w:r>
-      <w:proofErr w:type="spellStart"/>
-      <w:r>
-        <w:t>Pytest</w:t>
-      </w:r>
-      <w:proofErr w:type="spellEnd"/>
-      <w:r>
-        <w:t xml:space="preserve"> has a large and active community with a rich ecosystem of plugins and extensions.</w:t>
-      </w:r>
-    </w:p>
-    <w:p>
-      <w:r>
-        <w:t xml:space="preserve">   - </w:t>
-      </w:r>
-      <w:proofErr w:type="spellStart"/>
-      <w:r>
-        <w:t>Unittest</w:t>
-      </w:r>
-      <w:proofErr w:type="spellEnd"/>
-      <w:r>
-        <w:t>:</w:t>
-      </w:r>
-    </w:p>
-    <w:p>
-      <w:r>
-        <w:t xml:space="preserve">     - </w:t>
-      </w:r>
-      <w:proofErr w:type="spellStart"/>
-      <w:r>
-        <w:t>Unittest</w:t>
-      </w:r>
-      <w:proofErr w:type="spellEnd"/>
-      <w:r>
-        <w:t xml:space="preserve"> is part of the Python standard library and has a well-established but more limited ecosystem.</w:t>
+        <w:t>Version Control Integration:</w:t>
+      </w:r>
+    </w:p>
+    <w:p>
+      <w:r>
+        <w:t>CI systems are tightly integrated with version control systems (e.g., Git, SVN). They monitor repositories for changes and trigger builds and tests automatically when changes are detected.</w:t>
       </w:r>
     </w:p>
     <w:p>
@@ -2875,89 +3701,60 @@
         <w:pStyle w:val="Heading3"/>
       </w:pPr>
       <w:r>
-        <w:t>Test Reports:</w:t>
-      </w:r>
-    </w:p>
-    <w:p>
-      <w:r>
-        <w:t xml:space="preserve">   - </w:t>
-      </w:r>
-      <w:proofErr w:type="spellStart"/>
-      <w:r>
-        <w:t>Pytest</w:t>
-      </w:r>
-      <w:proofErr w:type="spellEnd"/>
-      <w:r>
-        <w:t>:</w:t>
-      </w:r>
-    </w:p>
-    <w:p>
-      <w:r>
-        <w:t xml:space="preserve">     - </w:t>
-      </w:r>
-      <w:proofErr w:type="spellStart"/>
-      <w:r>
-        <w:t>Pytest</w:t>
-      </w:r>
-      <w:proofErr w:type="spellEnd"/>
-      <w:r>
-        <w:t xml:space="preserve"> generates detailed and informative test reports by default.</w:t>
-      </w:r>
-    </w:p>
-    <w:p>
-      <w:r>
-        <w:t xml:space="preserve">   - </w:t>
-      </w:r>
-      <w:proofErr w:type="spellStart"/>
-      <w:r>
-        <w:t>Unittest</w:t>
-      </w:r>
-      <w:proofErr w:type="spellEnd"/>
-      <w:r>
-        <w:t>:</w:t>
-      </w:r>
-    </w:p>
-    <w:p>
-      <w:r>
-        <w:t xml:space="preserve">     - </w:t>
-      </w:r>
-      <w:proofErr w:type="spellStart"/>
-      <w:r>
-        <w:t>Unittest</w:t>
-      </w:r>
-      <w:proofErr w:type="spellEnd"/>
-      <w:r>
-        <w:t xml:space="preserve"> provides basic test reports, and additional tools may be needed for more detailed reporting.</w:t>
-      </w:r>
-    </w:p>
-    <w:p>
-      <w:pPr>
-        <w:pStyle w:val="Heading1"/>
+        <w:t xml:space="preserve">Continuous Feedback: </w:t>
+      </w:r>
+    </w:p>
+    <w:p>
+      <w:r>
+        <w:t>CI provides rapid feedback to developers about the health of the codebase. If a build or test fails, developers are immediately notified, enabling quick resolution of issues.</w:t>
+      </w:r>
+    </w:p>
+    <w:p>
+      <w:pPr>
+        <w:pStyle w:val="Heading2"/>
+      </w:pPr>
+      <w:r>
+        <w:t>Continuous Testing (CT):</w:t>
+      </w:r>
+    </w:p>
+    <w:p>
+      <w:r>
+        <w:t>Continuous Testing is an extension of CI that emphasizes the automated testing aspect throughout the entire software development lifecycle. It aims to ensure that every change made to the codebase is automatically validated through a comprehensive suite of tests.</w:t>
+      </w:r>
+    </w:p>
+    <w:p>
+      <w:pPr>
+        <w:pStyle w:val="Heading2"/>
+      </w:pPr>
+      <w:r>
+        <w:t>Key Components of CT:</w:t>
+      </w:r>
+    </w:p>
+    <w:p>
+      <w:pPr>
+        <w:pStyle w:val="Heading3"/>
+      </w:pPr>
+      <w:r>
+        <w:t xml:space="preserve">Automated Regression Testing: </w:t>
+      </w:r>
+    </w:p>
+    <w:p>
+      <w:r>
+        <w:t>CT includes automated regression tests that validate the existing functionality of the application after each code change. This helps in preventing the introduction of new defects.</w:t>
+      </w:r>
+    </w:p>
+    <w:p>
+      <w:pPr>
+        <w:pStyle w:val="Heading3"/>
       </w:pPr>
       <w:r>
         <w:lastRenderedPageBreak/>
-        <w:t>Introduction to Continuous Integration (CI) and Continuous Testing (CT) for QA:</w:t>
-      </w:r>
-    </w:p>
-    <w:p>
-      <w:pPr>
-        <w:pStyle w:val="Heading2"/>
-      </w:pPr>
-      <w:r>
-        <w:t>Continuous Integration (CI):</w:t>
-      </w:r>
-    </w:p>
-    <w:p>
-      <w:r>
-        <w:t>Continuous Integration is a software development practice where changes made to the source code of an application are automatically integrated and tested frequently. The primary goals of CI are to identify and address integration issues early in the development process, enabling teams to deliver higher-quality software more rapidly.</w:t>
-      </w:r>
-    </w:p>
-    <w:p>
-      <w:pPr>
-        <w:pStyle w:val="Heading2"/>
-      </w:pPr>
-      <w:r>
-        <w:t>Key Components of CI:</w:t>
+        <w:t xml:space="preserve">Parallel Test Execution: </w:t>
+      </w:r>
+    </w:p>
+    <w:p>
+      <w:r>
+        <w:t>To expedite the testing process, CT often involves running tests in parallel, enabling faster feedback and reducing testing cycle time.</w:t>
       </w:r>
     </w:p>
     <w:p>
@@ -2965,12 +3762,12 @@
         <w:pStyle w:val="Heading3"/>
       </w:pPr>
       <w:r>
-        <w:t xml:space="preserve">Automated Builds: </w:t>
-      </w:r>
-    </w:p>
-    <w:p>
-      <w:r>
-        <w:t>CI systems automate the process of building the application from source code. This ensures that the application can be consistently and reproducibly built.</w:t>
+        <w:t>Performance Testing:</w:t>
+      </w:r>
+    </w:p>
+    <w:p>
+      <w:r>
+        <w:t>Continuous Testing may include performance testing to ensure that the application meets performance and scalability requirements as changes are introduced.</w:t>
       </w:r>
     </w:p>
     <w:p>
@@ -2978,12 +3775,12 @@
         <w:pStyle w:val="Heading3"/>
       </w:pPr>
       <w:r>
-        <w:t xml:space="preserve">Automated Testing: </w:t>
-      </w:r>
-    </w:p>
-    <w:p>
-      <w:r>
-        <w:t>Automated tests, including unit tests and integration tests, are executed as part of the CI process. This helps in identifying defects and regressions early in the development cycle.</w:t>
+        <w:t xml:space="preserve">Security Testing: </w:t>
+      </w:r>
+    </w:p>
+    <w:p>
+      <w:r>
+        <w:t>Security testing is integrated into the CT process to identify and address security vulnerabilities early in the development lifecycle.</w:t>
       </w:r>
     </w:p>
     <w:p>
@@ -2991,106 +3788,6 @@
         <w:pStyle w:val="Heading3"/>
       </w:pPr>
       <w:r>
-        <w:t>Version Control Integration:</w:t>
-      </w:r>
-    </w:p>
-    <w:p>
-      <w:r>
-        <w:t>CI systems are tightly integrated with version control systems (e.g., Git, SVN). They monitor repositories for changes and trigger builds and tests automatically when changes are detected.</w:t>
-      </w:r>
-    </w:p>
-    <w:p>
-      <w:pPr>
-        <w:pStyle w:val="Heading3"/>
-      </w:pPr>
-      <w:r>
-        <w:t xml:space="preserve">Continuous Feedback: </w:t>
-      </w:r>
-    </w:p>
-    <w:p>
-      <w:r>
-        <w:t>CI provides rapid feedback to developers about the health of the codebase. If a build or test fails, developers are immediately notified, enabling quick resolution of issues.</w:t>
-      </w:r>
-    </w:p>
-    <w:p>
-      <w:pPr>
-        <w:pStyle w:val="Heading2"/>
-      </w:pPr>
-      <w:r>
-        <w:t>Continuous Testing (CT):</w:t>
-      </w:r>
-    </w:p>
-    <w:p>
-      <w:r>
-        <w:t>Continuous Testing is an extension of CI that emphasizes the automated testing aspect throughout the entire software development lifecycle. It aims to ensure that every change made to the codebase is automatically validated through a comprehensive suite of tests.</w:t>
-      </w:r>
-    </w:p>
-    <w:p>
-      <w:pPr>
-        <w:pStyle w:val="Heading2"/>
-      </w:pPr>
-      <w:r>
-        <w:t>Key Components of CT:</w:t>
-      </w:r>
-    </w:p>
-    <w:p>
-      <w:pPr>
-        <w:pStyle w:val="Heading3"/>
-      </w:pPr>
-      <w:r>
-        <w:t xml:space="preserve">Automated Regression Testing: </w:t>
-      </w:r>
-    </w:p>
-    <w:p>
-      <w:r>
-        <w:t>CT includes automated regression tests that validate the existing functionality of the application after each code change. This helps in preventing the introduction of new defects.</w:t>
-      </w:r>
-    </w:p>
-    <w:p>
-      <w:pPr>
-        <w:pStyle w:val="Heading3"/>
-      </w:pPr>
-      <w:r>
-        <w:t xml:space="preserve">Parallel Test Execution: </w:t>
-      </w:r>
-    </w:p>
-    <w:p>
-      <w:r>
-        <w:t>To expedite the testing process, CT often involves running tests in parallel, enabling faster feedback and reducing testing cycle time.</w:t>
-      </w:r>
-    </w:p>
-    <w:p>
-      <w:pPr>
-        <w:pStyle w:val="Heading3"/>
-      </w:pPr>
-      <w:r>
-        <w:t>Performance Testing:</w:t>
-      </w:r>
-    </w:p>
-    <w:p>
-      <w:r>
-        <w:t>Continuous Testing may include performance testing to ensure that the application meets performance and scalability requirements as changes are introduced.</w:t>
-      </w:r>
-    </w:p>
-    <w:p>
-      <w:pPr>
-        <w:pStyle w:val="Heading3"/>
-      </w:pPr>
-      <w:r>
-        <w:t xml:space="preserve">Security Testing: </w:t>
-      </w:r>
-    </w:p>
-    <w:p>
-      <w:r>
-        <w:t>Security testing is integrated into the CT process to identify and address security vulnerabilities early in the development lifecycle.</w:t>
-      </w:r>
-    </w:p>
-    <w:p>
-      <w:pPr>
-        <w:pStyle w:val="Heading3"/>
-      </w:pPr>
-      <w:r>
-        <w:lastRenderedPageBreak/>
         <w:t xml:space="preserve">Shift-Left Testing: </w:t>
       </w:r>
     </w:p>
@@ -3189,6 +3886,7 @@
     <w:p/>
     <w:p>
       <w:r>
+        <w:lastRenderedPageBreak/>
         <w:t xml:space="preserve">1. **Verification of Expected </w:t>
       </w:r>
       <w:proofErr w:type="gramStart"/>
@@ -3221,7 +3919,6 @@
     </w:p>
     <w:p>
       <w:r>
-        <w:lastRenderedPageBreak/>
         <w:t xml:space="preserve">   - Functions often set up certain conditions or states (preconditions) and then perform an action or operation. The returned value can indicate whether the precondition was met or if the action was successful (postcondition). For instance, a function that logs in might return a </w:t>
       </w:r>
       <w:proofErr w:type="spellStart"/>
@@ -3679,6 +4376,155 @@
     </w:lvl>
   </w:abstractNum>
   <w:abstractNum w:abstractNumId="3" w15:restartNumberingAfterBreak="0">
+    <w:nsid w:val="1B937C36"/>
+    <w:multiLevelType w:val="multilevel"/>
+    <w:tmpl w:val="CA4A3484"/>
+    <w:lvl w:ilvl="0">
+      <w:start w:val="1"/>
+      <w:numFmt w:val="bullet"/>
+      <w:lvlText w:val=""/>
+      <w:lvlJc w:val="left"/>
+      <w:pPr>
+        <w:tabs>
+          <w:tab w:val="num" w:pos="720"/>
+        </w:tabs>
+        <w:ind w:left="720" w:hanging="360"/>
+      </w:pPr>
+      <w:rPr>
+        <w:rFonts w:ascii="Symbol" w:hAnsi="Symbol" w:hint="default"/>
+        <w:sz w:val="20"/>
+      </w:rPr>
+    </w:lvl>
+    <w:lvl w:ilvl="1" w:tentative="1">
+      <w:start w:val="1"/>
+      <w:numFmt w:val="bullet"/>
+      <w:lvlText w:val=""/>
+      <w:lvlJc w:val="left"/>
+      <w:pPr>
+        <w:tabs>
+          <w:tab w:val="num" w:pos="1440"/>
+        </w:tabs>
+        <w:ind w:left="1440" w:hanging="360"/>
+      </w:pPr>
+      <w:rPr>
+        <w:rFonts w:ascii="Symbol" w:hAnsi="Symbol" w:hint="default"/>
+        <w:sz w:val="20"/>
+      </w:rPr>
+    </w:lvl>
+    <w:lvl w:ilvl="2" w:tentative="1">
+      <w:start w:val="1"/>
+      <w:numFmt w:val="bullet"/>
+      <w:lvlText w:val=""/>
+      <w:lvlJc w:val="left"/>
+      <w:pPr>
+        <w:tabs>
+          <w:tab w:val="num" w:pos="2160"/>
+        </w:tabs>
+        <w:ind w:left="2160" w:hanging="360"/>
+      </w:pPr>
+      <w:rPr>
+        <w:rFonts w:ascii="Symbol" w:hAnsi="Symbol" w:hint="default"/>
+        <w:sz w:val="20"/>
+      </w:rPr>
+    </w:lvl>
+    <w:lvl w:ilvl="3" w:tentative="1">
+      <w:start w:val="1"/>
+      <w:numFmt w:val="bullet"/>
+      <w:lvlText w:val=""/>
+      <w:lvlJc w:val="left"/>
+      <w:pPr>
+        <w:tabs>
+          <w:tab w:val="num" w:pos="2880"/>
+        </w:tabs>
+        <w:ind w:left="2880" w:hanging="360"/>
+      </w:pPr>
+      <w:rPr>
+        <w:rFonts w:ascii="Symbol" w:hAnsi="Symbol" w:hint="default"/>
+        <w:sz w:val="20"/>
+      </w:rPr>
+    </w:lvl>
+    <w:lvl w:ilvl="4" w:tentative="1">
+      <w:start w:val="1"/>
+      <w:numFmt w:val="bullet"/>
+      <w:lvlText w:val=""/>
+      <w:lvlJc w:val="left"/>
+      <w:pPr>
+        <w:tabs>
+          <w:tab w:val="num" w:pos="3600"/>
+        </w:tabs>
+        <w:ind w:left="3600" w:hanging="360"/>
+      </w:pPr>
+      <w:rPr>
+        <w:rFonts w:ascii="Symbol" w:hAnsi="Symbol" w:hint="default"/>
+        <w:sz w:val="20"/>
+      </w:rPr>
+    </w:lvl>
+    <w:lvl w:ilvl="5" w:tentative="1">
+      <w:start w:val="1"/>
+      <w:numFmt w:val="bullet"/>
+      <w:lvlText w:val=""/>
+      <w:lvlJc w:val="left"/>
+      <w:pPr>
+        <w:tabs>
+          <w:tab w:val="num" w:pos="4320"/>
+        </w:tabs>
+        <w:ind w:left="4320" w:hanging="360"/>
+      </w:pPr>
+      <w:rPr>
+        <w:rFonts w:ascii="Symbol" w:hAnsi="Symbol" w:hint="default"/>
+        <w:sz w:val="20"/>
+      </w:rPr>
+    </w:lvl>
+    <w:lvl w:ilvl="6" w:tentative="1">
+      <w:start w:val="1"/>
+      <w:numFmt w:val="bullet"/>
+      <w:lvlText w:val=""/>
+      <w:lvlJc w:val="left"/>
+      <w:pPr>
+        <w:tabs>
+          <w:tab w:val="num" w:pos="5040"/>
+        </w:tabs>
+        <w:ind w:left="5040" w:hanging="360"/>
+      </w:pPr>
+      <w:rPr>
+        <w:rFonts w:ascii="Symbol" w:hAnsi="Symbol" w:hint="default"/>
+        <w:sz w:val="20"/>
+      </w:rPr>
+    </w:lvl>
+    <w:lvl w:ilvl="7" w:tentative="1">
+      <w:start w:val="1"/>
+      <w:numFmt w:val="bullet"/>
+      <w:lvlText w:val=""/>
+      <w:lvlJc w:val="left"/>
+      <w:pPr>
+        <w:tabs>
+          <w:tab w:val="num" w:pos="5760"/>
+        </w:tabs>
+        <w:ind w:left="5760" w:hanging="360"/>
+      </w:pPr>
+      <w:rPr>
+        <w:rFonts w:ascii="Symbol" w:hAnsi="Symbol" w:hint="default"/>
+        <w:sz w:val="20"/>
+      </w:rPr>
+    </w:lvl>
+    <w:lvl w:ilvl="8" w:tentative="1">
+      <w:start w:val="1"/>
+      <w:numFmt w:val="bullet"/>
+      <w:lvlText w:val=""/>
+      <w:lvlJc w:val="left"/>
+      <w:pPr>
+        <w:tabs>
+          <w:tab w:val="num" w:pos="6480"/>
+        </w:tabs>
+        <w:ind w:left="6480" w:hanging="360"/>
+      </w:pPr>
+      <w:rPr>
+        <w:rFonts w:ascii="Symbol" w:hAnsi="Symbol" w:hint="default"/>
+        <w:sz w:val="20"/>
+      </w:rPr>
+    </w:lvl>
+  </w:abstractNum>
+  <w:abstractNum w:abstractNumId="4" w15:restartNumberingAfterBreak="0">
     <w:nsid w:val="1E780727"/>
     <w:multiLevelType w:val="hybridMultilevel"/>
     <w:tmpl w:val="393E4DFC"/>
@@ -3818,7 +4664,7 @@
       </w:rPr>
     </w:lvl>
   </w:abstractNum>
-  <w:abstractNum w:abstractNumId="4" w15:restartNumberingAfterBreak="0">
+  <w:abstractNum w:abstractNumId="5" w15:restartNumberingAfterBreak="0">
     <w:nsid w:val="21BF6040"/>
     <w:multiLevelType w:val="hybridMultilevel"/>
     <w:tmpl w:val="739A683E"/>
@@ -3958,7 +4804,7 @@
       </w:rPr>
     </w:lvl>
   </w:abstractNum>
-  <w:abstractNum w:abstractNumId="5" w15:restartNumberingAfterBreak="0">
+  <w:abstractNum w:abstractNumId="6" w15:restartNumberingAfterBreak="0">
     <w:nsid w:val="225D7322"/>
     <w:multiLevelType w:val="hybridMultilevel"/>
     <w:tmpl w:val="474490EC"/>
@@ -4098,7 +4944,7 @@
       </w:rPr>
     </w:lvl>
   </w:abstractNum>
-  <w:abstractNum w:abstractNumId="6" w15:restartNumberingAfterBreak="0">
+  <w:abstractNum w:abstractNumId="7" w15:restartNumberingAfterBreak="0">
     <w:nsid w:val="26A53363"/>
     <w:multiLevelType w:val="hybridMultilevel"/>
     <w:tmpl w:val="4A36791E"/>
@@ -4238,7 +5084,7 @@
       </w:rPr>
     </w:lvl>
   </w:abstractNum>
-  <w:abstractNum w:abstractNumId="7" w15:restartNumberingAfterBreak="0">
+  <w:abstractNum w:abstractNumId="8" w15:restartNumberingAfterBreak="0">
     <w:nsid w:val="3C427B55"/>
     <w:multiLevelType w:val="hybridMultilevel"/>
     <w:tmpl w:val="97668902"/>
@@ -4378,7 +5224,7 @@
       </w:rPr>
     </w:lvl>
   </w:abstractNum>
-  <w:abstractNum w:abstractNumId="8" w15:restartNumberingAfterBreak="0">
+  <w:abstractNum w:abstractNumId="9" w15:restartNumberingAfterBreak="0">
     <w:nsid w:val="3C6F276E"/>
     <w:multiLevelType w:val="hybridMultilevel"/>
     <w:tmpl w:val="CC50CFF0"/>
@@ -4518,7 +5364,7 @@
       </w:rPr>
     </w:lvl>
   </w:abstractNum>
-  <w:abstractNum w:abstractNumId="9" w15:restartNumberingAfterBreak="0">
+  <w:abstractNum w:abstractNumId="10" w15:restartNumberingAfterBreak="0">
     <w:nsid w:val="43560829"/>
     <w:multiLevelType w:val="hybridMultilevel"/>
     <w:tmpl w:val="8760D9F4"/>
@@ -4658,7 +5504,7 @@
       </w:rPr>
     </w:lvl>
   </w:abstractNum>
-  <w:abstractNum w:abstractNumId="10" w15:restartNumberingAfterBreak="0">
+  <w:abstractNum w:abstractNumId="11" w15:restartNumberingAfterBreak="0">
     <w:nsid w:val="43642071"/>
     <w:multiLevelType w:val="hybridMultilevel"/>
     <w:tmpl w:val="B178F45A"/>
@@ -4798,7 +5644,7 @@
       </w:rPr>
     </w:lvl>
   </w:abstractNum>
-  <w:abstractNum w:abstractNumId="11" w15:restartNumberingAfterBreak="0">
+  <w:abstractNum w:abstractNumId="12" w15:restartNumberingAfterBreak="0">
     <w:nsid w:val="4B141454"/>
     <w:multiLevelType w:val="hybridMultilevel"/>
     <w:tmpl w:val="B4D27DAE"/>
@@ -4888,7 +5734,7 @@
       </w:pPr>
     </w:lvl>
   </w:abstractNum>
-  <w:abstractNum w:abstractNumId="12" w15:restartNumberingAfterBreak="0">
+  <w:abstractNum w:abstractNumId="13" w15:restartNumberingAfterBreak="0">
     <w:nsid w:val="53455250"/>
     <w:multiLevelType w:val="hybridMultilevel"/>
     <w:tmpl w:val="30E658B6"/>
@@ -5028,7 +5874,7 @@
       </w:rPr>
     </w:lvl>
   </w:abstractNum>
-  <w:abstractNum w:abstractNumId="13" w15:restartNumberingAfterBreak="0">
+  <w:abstractNum w:abstractNumId="14" w15:restartNumberingAfterBreak="0">
     <w:nsid w:val="54BA1E3C"/>
     <w:multiLevelType w:val="hybridMultilevel"/>
     <w:tmpl w:val="E95C2BFC"/>
@@ -5141,7 +5987,7 @@
       </w:rPr>
     </w:lvl>
   </w:abstractNum>
-  <w:abstractNum w:abstractNumId="14" w15:restartNumberingAfterBreak="0">
+  <w:abstractNum w:abstractNumId="15" w15:restartNumberingAfterBreak="0">
     <w:nsid w:val="5A331D32"/>
     <w:multiLevelType w:val="hybridMultilevel"/>
     <w:tmpl w:val="568CCE34"/>
@@ -5281,7 +6127,7 @@
       </w:rPr>
     </w:lvl>
   </w:abstractNum>
-  <w:abstractNum w:abstractNumId="15" w15:restartNumberingAfterBreak="0">
+  <w:abstractNum w:abstractNumId="16" w15:restartNumberingAfterBreak="0">
     <w:nsid w:val="728A65FE"/>
     <w:multiLevelType w:val="hybridMultilevel"/>
     <w:tmpl w:val="296C74EC"/>
@@ -5421,7 +6267,7 @@
       </w:rPr>
     </w:lvl>
   </w:abstractNum>
-  <w:abstractNum w:abstractNumId="16" w15:restartNumberingAfterBreak="0">
+  <w:abstractNum w:abstractNumId="17" w15:restartNumberingAfterBreak="0">
     <w:nsid w:val="784D04A4"/>
     <w:multiLevelType w:val="hybridMultilevel"/>
     <w:tmpl w:val="62665740"/>
@@ -5561,7 +6407,7 @@
       </w:rPr>
     </w:lvl>
   </w:abstractNum>
-  <w:abstractNum w:abstractNumId="17" w15:restartNumberingAfterBreak="0">
+  <w:abstractNum w:abstractNumId="18" w15:restartNumberingAfterBreak="0">
     <w:nsid w:val="7D52780C"/>
     <w:multiLevelType w:val="hybridMultilevel"/>
     <w:tmpl w:val="5B94D478"/>
@@ -5701,7 +6547,7 @@
       </w:rPr>
     </w:lvl>
   </w:abstractNum>
-  <w:abstractNum w:abstractNumId="18" w15:restartNumberingAfterBreak="0">
+  <w:abstractNum w:abstractNumId="19" w15:restartNumberingAfterBreak="0">
     <w:nsid w:val="7F5C42DF"/>
     <w:multiLevelType w:val="hybridMultilevel"/>
     <w:tmpl w:val="418293F2"/>
@@ -5842,61 +6688,64 @@
     </w:lvl>
   </w:abstractNum>
   <w:num w:numId="1" w16cid:durableId="904025961">
-    <w:abstractNumId w:val="11"/>
+    <w:abstractNumId w:val="12"/>
   </w:num>
   <w:num w:numId="2" w16cid:durableId="1321234453">
     <w:abstractNumId w:val="0"/>
   </w:num>
   <w:num w:numId="3" w16cid:durableId="2137292298">
+    <w:abstractNumId w:val="10"/>
+  </w:num>
+  <w:num w:numId="4" w16cid:durableId="817385138">
     <w:abstractNumId w:val="9"/>
   </w:num>
-  <w:num w:numId="4" w16cid:durableId="817385138">
-    <w:abstractNumId w:val="8"/>
-  </w:num>
   <w:num w:numId="5" w16cid:durableId="239171228">
-    <w:abstractNumId w:val="6"/>
+    <w:abstractNumId w:val="7"/>
   </w:num>
   <w:num w:numId="6" w16cid:durableId="1105150877">
-    <w:abstractNumId w:val="12"/>
+    <w:abstractNumId w:val="13"/>
   </w:num>
   <w:num w:numId="7" w16cid:durableId="1333292617">
-    <w:abstractNumId w:val="13"/>
+    <w:abstractNumId w:val="14"/>
   </w:num>
   <w:num w:numId="8" w16cid:durableId="1269006177">
     <w:abstractNumId w:val="1"/>
   </w:num>
   <w:num w:numId="9" w16cid:durableId="1551191608">
+    <w:abstractNumId w:val="16"/>
+  </w:num>
+  <w:num w:numId="10" w16cid:durableId="274291833">
+    <w:abstractNumId w:val="11"/>
+  </w:num>
+  <w:num w:numId="11" w16cid:durableId="1869028409">
     <w:abstractNumId w:val="15"/>
   </w:num>
-  <w:num w:numId="10" w16cid:durableId="274291833">
-    <w:abstractNumId w:val="10"/>
-  </w:num>
-  <w:num w:numId="11" w16cid:durableId="1869028409">
-    <w:abstractNumId w:val="14"/>
-  </w:num>
   <w:num w:numId="12" w16cid:durableId="471410858">
-    <w:abstractNumId w:val="16"/>
+    <w:abstractNumId w:val="17"/>
   </w:num>
   <w:num w:numId="13" w16cid:durableId="192349742">
     <w:abstractNumId w:val="2"/>
   </w:num>
   <w:num w:numId="14" w16cid:durableId="2068071523">
-    <w:abstractNumId w:val="3"/>
+    <w:abstractNumId w:val="4"/>
   </w:num>
   <w:num w:numId="15" w16cid:durableId="54744685">
-    <w:abstractNumId w:val="17"/>
+    <w:abstractNumId w:val="18"/>
   </w:num>
   <w:num w:numId="16" w16cid:durableId="168525639">
-    <w:abstractNumId w:val="7"/>
+    <w:abstractNumId w:val="8"/>
   </w:num>
   <w:num w:numId="17" w16cid:durableId="264971161">
+    <w:abstractNumId w:val="6"/>
+  </w:num>
+  <w:num w:numId="18" w16cid:durableId="1297762936">
     <w:abstractNumId w:val="5"/>
   </w:num>
-  <w:num w:numId="18" w16cid:durableId="1297762936">
-    <w:abstractNumId w:val="4"/>
+  <w:num w:numId="19" w16cid:durableId="357967763">
+    <w:abstractNumId w:val="19"/>
   </w:num>
-  <w:num w:numId="19" w16cid:durableId="357967763">
-    <w:abstractNumId w:val="18"/>
+  <w:num w:numId="20" w16cid:durableId="25639212">
+    <w:abstractNumId w:val="3"/>
   </w:num>
 </w:numbering>
 </file>
@@ -6370,7 +7219,6 @@
   <w:style w:type="character" w:default="1" w:styleId="DefaultParagraphFont">
     <w:name w:val="Default Paragraph Font"/>
     <w:uiPriority w:val="1"/>
-    <w:semiHidden/>
     <w:unhideWhenUsed/>
   </w:style>
   <w:style w:type="table" w:default="1" w:styleId="TableNormal">

</xml_diff>